<commit_message>
update reti ad hoc
</commit_message>
<xml_diff>
--- a/reti ad hoc/Appunti reti ad hoc.docx
+++ b/reti ad hoc/Appunti reti ad hoc.docx
@@ -737,7 +737,7 @@
       </w:pPr>
       <w:r>
         <w:rPr/>
-        <w:t>Introduzione corso</w:t>
+        <w:t>Introduzione corso 2</w:t>
       </w:r>
     </w:p>
     <w:p>
@@ -2824,15 +2824,7 @@
       </w:r>
       <w:r>
         <w:rPr/>
-        <w:t xml:space="preserve"> arrivano </w:t>
-      </w:r>
-      <w:r>
-        <w:rPr/>
-        <w:t>tutte</w:t>
-      </w:r>
-      <w:r>
-        <w:rPr/>
-        <w:t xml:space="preserve"> le informazioni dei sensori, anche se sono di valore &gt; soglia perché si ricevono tutti gli oggetti di un tipo</w:t>
+        <w:t xml:space="preserve"> arrivano tutte le informazioni dei sensori, anche se sono di valore &gt; soglia perché si ricevono tutti gli oggetti di un tipo</w:t>
       </w:r>
     </w:p>
     <w:p>
@@ -2883,53 +2875,17 @@
       </w:pPr>
       <w:r>
         <w:rPr/>
-        <w:t xml:space="preserve">I </w:t>
-      </w:r>
-      <w:r>
-        <w:rPr/>
-        <w:t>sensore</w:t>
-      </w:r>
-    </w:p>
-    <w:p>
-      <w:pPr>
-        <w:pStyle w:val="Normal"/>
-        <w:rPr/>
-      </w:pPr>
-      <w:r>
-        <w:rPr/>
-        <w:t>Un sensore è un apparato il cui primo obbiettivo è ril</w:t>
-      </w:r>
-      <w:r>
-        <w:rPr/>
-        <w:t>e</w:t>
-      </w:r>
-      <w:r>
-        <w:rPr/>
-        <w:t xml:space="preserve">vare dei segnali / grandezze dal mondo fisico in cui è immerso e quantificarli. Spesso hanno un sistema operativo ad hoc come TinyOS, Contiki </w:t>
-      </w:r>
-      <w:r>
-        <w:rPr/>
-        <w:t>o</w:t>
-      </w:r>
-      <w:r>
-        <w:rPr/>
-        <w:t xml:space="preserve"> RIOT. Sono </w:t>
-      </w:r>
-      <w:r>
-        <w:rPr/>
-        <w:t>sistemi p</w:t>
-      </w:r>
-      <w:r>
-        <w:rPr/>
-        <w:t xml:space="preserve">iccoli e molto </w:t>
-      </w:r>
-      <w:r>
-        <w:rPr/>
-        <w:t>performanti</w:t>
-      </w:r>
-      <w:r>
-        <w:rPr/>
-        <w:t>, focalizzano l’attenzione sul risparmio energetico</w:t>
+        <w:t>I sensore</w:t>
+      </w:r>
+    </w:p>
+    <w:p>
+      <w:pPr>
+        <w:pStyle w:val="Normal"/>
+        <w:rPr/>
+      </w:pPr>
+      <w:r>
+        <w:rPr/>
+        <w:t>Un sensore è un apparato il cui primo obbiettivo è rilevare dei segnali / grandezze dal mondo fisico in cui è immerso e quantificarli. Spesso hanno un sistema operativo ad hoc come TinyOS, Contiki o RIOT. Sono sistemi piccoli e molto performanti, focalizzano l’attenzione sul risparmio energetico</w:t>
       </w:r>
     </w:p>
     <w:p>
@@ -3145,54 +3101,40 @@
           <w:b/>
           <w:bCs/>
         </w:rPr>
-        <w:t>Attuator</w:t>
-      </w:r>
+        <w:t>Attuatore:</w:t>
+      </w:r>
+      <w:r>
+        <w:rPr/>
+        <w:t xml:space="preserve"> dispositivo che può modificare l’ambiente in cui è immerso (es. irrigatori, impianto di riscaldamento, motori...)</w:t>
+      </w:r>
+    </w:p>
+    <w:p>
+      <w:pPr>
+        <w:pStyle w:val="Normal"/>
+        <w:rPr/>
+      </w:pPr>
       <w:r>
         <w:rPr>
           <w:b/>
           <w:bCs/>
         </w:rPr>
-        <w:t>e</w:t>
-      </w:r>
+        <w:t>Sink:</w:t>
+      </w:r>
+      <w:r>
+        <w:rPr/>
+        <w:t xml:space="preserve"> è un apparato che riceve tutte le informazioni rilevate dai sensori. Possono esserci più sink nell’ambiente che raccolgono dati differenti o dati dello stesso tipo. Il sink è cablato alla rete fissa e porta i dati raccolti su un cloud o ad un server. Possono elaborare parzialmente o totalmente i dati.</w:t>
+      </w:r>
+    </w:p>
+    <w:p>
+      <w:pPr>
+        <w:pStyle w:val="Normal"/>
+        <w:rPr/>
+      </w:pPr>
       <w:r>
         <w:rPr>
           <w:b/>
           <w:bCs/>
         </w:rPr>
-        <w:t>:</w:t>
-      </w:r>
-      <w:r>
-        <w:rPr/>
-        <w:t xml:space="preserve"> dispositivo che può modificare l’ambiente in cui è immerso (es. irrigatori, impianto di riscaldamento, motori...)</w:t>
-      </w:r>
-    </w:p>
-    <w:p>
-      <w:pPr>
-        <w:pStyle w:val="Normal"/>
-        <w:rPr/>
-      </w:pPr>
-      <w:r>
-        <w:rPr>
-          <w:b/>
-          <w:bCs/>
-        </w:rPr>
-        <w:t>Sink:</w:t>
-      </w:r>
-      <w:r>
-        <w:rPr/>
-        <w:t xml:space="preserve"> è un apparato che riceve tutte le informazioni rilevate dai sensori. Possono esserci più sink nell’ambiente che raccolgono dati differenti o dati dello stesso tipo. Il sink è cablato alla rete fissa e porta i dati raccolti su un cloud o ad un server. Possono elaborare parzialmente o totalmente i dati.</w:t>
-      </w:r>
-    </w:p>
-    <w:p>
-      <w:pPr>
-        <w:pStyle w:val="Normal"/>
-        <w:rPr/>
-      </w:pPr>
-      <w:r>
-        <w:rPr>
-          <w:b/>
-          <w:bCs/>
-        </w:rPr>
         <w:t>Coordinatore:</w:t>
       </w:r>
       <w:r>
@@ -3207,11 +3149,7 @@
       </w:pPr>
       <w:r>
         <w:rPr/>
-        <w:t>S</w:t>
-      </w:r>
-      <w:r>
-        <w:rPr/>
-        <w:t>ensori, attuatori e sink possono essere fissi o mobili. Se sono fissi i rapporti di vicinato cambiano solo in base al duty cycle. Se sono mobili ci sono più complicazioni perché la mobilità contribuisce alla variazione della topologia.</w:t>
+        <w:t>Sensori, attuatori e sink possono essere fissi o mobili. Se sono fissi i rapporti di vicinato cambiano solo in base al duty cycle. Se sono mobili ci sono più complicazioni perché la mobilità contribuisce alla variazione della topologia.</w:t>
       </w:r>
     </w:p>
     <w:p>
@@ -3221,15 +3159,7 @@
       </w:pPr>
       <w:r>
         <w:rPr/>
-        <w:t xml:space="preserve">Caratteristiche </w:t>
-      </w:r>
-      <w:r>
-        <w:rPr/>
-        <w:t>dispositivi in</w:t>
-      </w:r>
-      <w:r>
-        <w:rPr/>
-        <w:t xml:space="preserve"> WSN</w:t>
+        <w:t>Caratteristiche dispositivi in WSN</w:t>
       </w:r>
     </w:p>
     <w:p>
@@ -3347,15 +3277,7 @@
       </w:pPr>
       <w:r>
         <w:rPr/>
-        <w:t xml:space="preserve">Tutte le volte che si usa un canale wireless utilizzando un’antenna multidirezionale, il segnale viene propagato in tutte le direzioni. Il segnale può essere attenuato anche dall’acqua (quindi anche le persone, la pioggia), </w:t>
-      </w:r>
-      <w:r>
-        <w:rPr/>
-        <w:t>o</w:t>
-      </w:r>
-      <w:r>
-        <w:rPr/>
-        <w:t>ppure essere riflesso dal metallo (quindi anche le automobili).</w:t>
+        <w:t>Tutte le volte che si usa un canale wireless utilizzando un’antenna multidirezionale, il segnale viene propagato in tutte le direzioni. Il segnale può essere attenuato anche dall’acqua (quindi anche le persone, la pioggia), oppure essere riflesso dal metallo (quindi anche le automobili).</w:t>
       </w:r>
     </w:p>
     <w:p>
@@ -3413,59 +3335,7 @@
       </w:pPr>
       <w:r>
         <w:rPr/>
-        <w:t>Le reti</w:t>
-      </w:r>
-      <w:r>
-        <w:rPr/>
-        <w:t xml:space="preserve"> di sensori misurano determinate grandezze ambientali, </w:t>
-      </w:r>
-      <w:r>
-        <w:rPr/>
-        <w:t xml:space="preserve">per poi </w:t>
-      </w:r>
-      <w:r>
-        <w:rPr/>
-        <w:t>memorizza</w:t>
-      </w:r>
-      <w:r>
-        <w:rPr/>
-        <w:t>re</w:t>
-      </w:r>
-      <w:r>
-        <w:rPr/>
-        <w:t xml:space="preserve"> i valori o </w:t>
-      </w:r>
-      <w:r>
-        <w:rPr/>
-        <w:t>avvisare</w:t>
-      </w:r>
-      <w:r>
-        <w:rPr/>
-        <w:t xml:space="preserve"> quando </w:t>
-      </w:r>
-      <w:r>
-        <w:rPr/>
-        <w:t xml:space="preserve">viene superato </w:t>
-      </w:r>
-      <w:r>
-        <w:rPr/>
-        <w:t xml:space="preserve">un valore di soglia </w:t>
-      </w:r>
-      <w:r>
-        <w:rPr/>
-        <w:t>preimpostata</w:t>
-      </w:r>
-      <w:r>
-        <w:rPr/>
-        <w:t>. Questi sensori devono essere piazzati in modo che tutta la superficie sia coperta dai sensori, in modo tale da verificare eventi con alt</w:t>
-      </w:r>
-      <w:r>
-        <w:rPr/>
-        <w:t>a</w:t>
-      </w:r>
-      <w:r>
-        <w:rPr/>
-        <w:t xml:space="preserve"> probabilità (non 100% perché i sensori si possono rompere).</w:t>
+        <w:t>Le reti di sensori misurano determinate grandezze ambientali, per poi memorizzare i valori o avvisare quando viene superato un valore di soglia preimpostata. Questi sensori devono essere piazzati in modo che tutta la superficie sia coperta dai sensori, in modo tale da verificare eventi con alta probabilità (non 100% perché i sensori si possono rompere).</w:t>
       </w:r>
     </w:p>
     <w:p>
@@ -3475,29 +3345,17 @@
       </w:pPr>
       <w:r>
         <w:rPr/>
-        <w:t>A</w:t>
-      </w:r>
-      <w:r>
-        <w:rPr/>
-        <w:t>utonomic / self organization</w:t>
-      </w:r>
-    </w:p>
-    <w:p>
-      <w:pPr>
-        <w:pStyle w:val="Normal"/>
-        <w:rPr/>
-      </w:pPr>
-      <w:r>
-        <w:rPr/>
-        <w:t xml:space="preserve">La rete deve potersi riconfigurare da sola perché spesso i sensori di cui è composta sono </w:t>
-      </w:r>
-      <w:r>
-        <w:rPr/>
-        <w:t>spesso</w:t>
-      </w:r>
-      <w:r>
-        <w:rPr/>
-        <w:t xml:space="preserve"> difficili da raggiungere. I nodi devono quindi controllare costantemente le condizioni della rete di sensori (chi sono i vicini). Nella progettazione si deve pensare in anticipo agli ostacoli ambientali (alte temperature, campi elettromagnetici) per scrivere codice sui sensori che permette loro di riconfigurarsi.</w:t>
+        <w:t>Autonomic / self organization</w:t>
+      </w:r>
+    </w:p>
+    <w:p>
+      <w:pPr>
+        <w:pStyle w:val="Normal"/>
+        <w:rPr/>
+      </w:pPr>
+      <w:r>
+        <w:rPr/>
+        <w:t>La rete deve potersi riconfigurare da sola perché spesso i sensori di cui è composta sono spesso difficili da raggiungere. I nodi devono quindi controllare costantemente le condizioni della rete di sensori (chi sono i vicini). Nella progettazione si deve pensare in anticipo agli ostacoli ambientali (alte temperature, campi elettromagnetici) per scrivere codice sui sensori che permette loro di riconfigurarsi.</w:t>
       </w:r>
     </w:p>
     <w:p>
@@ -3507,11 +3365,7 @@
       </w:pPr>
       <w:r>
         <w:rPr/>
-        <w:t>E</w:t>
-      </w:r>
-      <w:r>
-        <w:rPr/>
-        <w:t>nergy saving</w:t>
+        <w:t>Energy saving</w:t>
       </w:r>
     </w:p>
     <w:p>
@@ -3522,111 +3376,27 @@
       </w:pPr>
       <w:r>
         <w:rPr/>
-        <w:t xml:space="preserve">Se non possiamo collegare i sensori alla rete elettrica è saggio prevedere di costruire la parte di computazione e comunicazione per </w:t>
-      </w:r>
-      <w:r>
-        <w:rPr/>
-        <w:t>risparmiare</w:t>
-      </w:r>
-      <w:r>
-        <w:rPr/>
-        <w:t xml:space="preserve"> energia. Il consumo energetico è estremamente dipendente dall’hardware e dall’uso del dispositivo. </w:t>
-      </w:r>
-    </w:p>
-    <w:p>
-      <w:pPr>
-        <w:pStyle w:val="Normal"/>
-        <w:rPr/>
-      </w:pPr>
-      <w:r>
-        <w:rPr/>
-        <w:t xml:space="preserve">Nella </w:t>
-      </w:r>
-      <w:r>
-        <w:rPr/>
-        <w:t>pila</w:t>
-      </w:r>
-      <w:r>
-        <w:rPr/>
-        <w:t xml:space="preserve"> ISO /OSI ogni livello è una scatola nera che offre servizi al livello superiore e chiede servizi a quello inferiore. C’è un livello di astrazion</w:t>
-      </w:r>
-      <w:r>
-        <w:rPr/>
-        <w:t xml:space="preserve">e tale </w:t>
-      </w:r>
-      <w:r>
-        <w:rPr/>
-        <w:t xml:space="preserve">per cui </w:t>
-      </w:r>
-      <w:r>
-        <w:rPr/>
-        <w:t>i livelli più alti sono indipendenti dall’implementazione dei livelli più bassi.</w:t>
-      </w:r>
-      <w:r>
-        <w:rPr/>
-        <w:t xml:space="preserve"> </w:t>
-      </w:r>
-      <w:r>
-        <w:rPr/>
-        <w:t>A</w:t>
-      </w:r>
-      <w:r>
-        <w:rPr/>
-        <w:t>d esempio a</w:t>
-      </w:r>
-      <w:r>
-        <w:rPr/>
-        <w:t xml:space="preserve">i livelli superiori </w:t>
-      </w:r>
-      <w:r>
-        <w:rPr/>
-        <w:t xml:space="preserve">non interessa se la comunicazione è fatta su fibra ottica o cavo in rame. Nelle WSN questo non è più vero. Lo stack va progettato tutto insieme, si sceglie l’hardware in base alle necessità della rete, e si sviluppa il software in base all’hardware. Si </w:t>
-      </w:r>
-      <w:r>
-        <w:rPr/>
-        <w:t>parla</w:t>
-      </w:r>
-      <w:r>
-        <w:rPr/>
-        <w:t xml:space="preserve"> di cross layer design. Alcuni hardware consumano di più a mandare che a ricevere, altri </w:t>
-      </w:r>
-      <w:r>
-        <w:rPr/>
-        <w:t>consumano uguale</w:t>
-      </w:r>
-      <w:r>
-        <w:rPr/>
-        <w:t xml:space="preserve">. Il costo della computazione </w:t>
-      </w:r>
-      <w:r>
-        <w:rPr/>
-        <w:t>invece</w:t>
-      </w:r>
-      <w:r>
-        <w:rPr/>
-        <w:t xml:space="preserve"> è poco più alto </w:t>
-      </w:r>
-      <w:r>
-        <w:rPr/>
-        <w:t>rispetto a quando</w:t>
-      </w:r>
-      <w:r>
-        <w:rPr/>
-        <w:t xml:space="preserve"> il sensore dorme. </w:t>
-      </w:r>
-    </w:p>
-    <w:p>
-      <w:pPr>
-        <w:pStyle w:val="Normal"/>
-        <w:rPr/>
-      </w:pPr>
-      <w:r>
-        <w:rPr/>
-        <w:t xml:space="preserve">Ci sono però </w:t>
-      </w:r>
-      <w:r>
-        <w:rPr/>
-        <w:t>diversi livelli di dormienza:</w:t>
+        <w:t xml:space="preserve">Se non possiamo collegare i sensori alla rete elettrica è saggio prevedere di costruire la parte di computazione e comunicazione per risparmiare energia. Il consumo energetico è estremamente dipendente dall’hardware e dall’uso del dispositivo. </w:t>
+      </w:r>
+    </w:p>
+    <w:p>
+      <w:pPr>
+        <w:pStyle w:val="Normal"/>
+        <w:rPr/>
+      </w:pPr>
+      <w:r>
+        <w:rPr/>
+        <w:t xml:space="preserve">Nella pila ISO /OSI ogni livello è una scatola nera che offre servizi al livello superiore e chiede servizi a quello inferiore. C’è un livello di astrazione tale per cui i livelli più alti sono indipendenti dall’implementazione dei livelli più bassi. Ad esempio ai livelli superiori non interessa se la comunicazione è fatta su fibra ottica o cavo in rame. Nelle WSN questo non è più vero. Lo stack va progettato tutto insieme, si sceglie l’hardware in base alle necessità della rete, e si sviluppa il software in base all’hardware. Si parla di cross layer design. Alcuni hardware consumano di più a mandare che a ricevere, altri consumano uguale. Il costo della computazione invece è poco più alto rispetto a quando il sensore dorme. </w:t>
+      </w:r>
+    </w:p>
+    <w:p>
+      <w:pPr>
+        <w:pStyle w:val="Normal"/>
+        <w:rPr/>
+      </w:pPr>
+      <w:r>
+        <w:rPr/>
+        <w:t>Ci sono però diversi livelli di dormienza:</w:t>
       </w:r>
     </w:p>
     <w:p>
@@ -3654,47 +3424,7 @@
       </w:pPr>
       <w:r>
         <w:rPr/>
-        <w:t xml:space="preserve">dorme poco: </w:t>
-      </w:r>
-      <w:r>
-        <w:rPr/>
-        <w:t xml:space="preserve">il sensore </w:t>
-      </w:r>
-      <w:r>
-        <w:rPr/>
-        <w:t xml:space="preserve">tiene acceso il transceiver in modalità ricezione solo per i messaggi indirizzati a lui. </w:t>
-      </w:r>
-      <w:r>
-        <w:rPr/>
-        <w:t>Ogni scheda di rete ha</w:t>
-      </w:r>
-      <w:r>
-        <w:rPr/>
-        <w:t xml:space="preserve"> un indirizzo fisico. </w:t>
-      </w:r>
-      <w:r>
-        <w:rPr/>
-        <w:t xml:space="preserve">Quando arriva un nuovo messaggio,la scheda di rete controlla il </w:t>
-      </w:r>
-      <w:r>
-        <w:rPr/>
-        <w:t xml:space="preserve">mac address </w:t>
-      </w:r>
-      <w:r>
-        <w:rPr/>
-        <w:t>di destinazione</w:t>
-      </w:r>
-      <w:r>
-        <w:rPr/>
-        <w:t xml:space="preserve">, se </w:t>
-      </w:r>
-      <w:r>
-        <w:rPr/>
-        <w:t>corrisponde al suo</w:t>
-      </w:r>
-      <w:r>
-        <w:rPr/>
-        <w:t>, la scheda di rete fa un interrupt per svegliare il sensore.</w:t>
+        <w:t>dorme poco: il sensore tiene acceso il transceiver in modalità ricezione solo per i messaggi indirizzati a lui. Ogni scheda di rete ha un indirizzo fisico. Quando arriva un nuovo messaggio,la scheda di rete controlla il mac address di destinazione, se corrisponde al suo, la scheda di rete fa un interrupt per svegliare il sensore.</w:t>
       </w:r>
     </w:p>
     <w:p>
@@ -3798,27 +3528,7 @@
       </w:pPr>
       <w:r>
         <w:rPr/>
-        <w:t>I sensori devono r</w:t>
-      </w:r>
-      <w:r>
-        <w:rPr/>
-        <w:t xml:space="preserve">esistere a polvere, pioggia, alta temperature. </w:t>
-      </w:r>
-      <w:r>
-        <w:rPr/>
-        <w:t xml:space="preserve">La rete deve prevedere </w:t>
-      </w:r>
-      <w:r>
-        <w:rPr/>
-        <w:t xml:space="preserve">sensori che si scaricano, vengono spostati o vengono rotti. Il sistema deve essere robusto per adattarsi in modo autonomo, </w:t>
-      </w:r>
-      <w:r>
-        <w:rPr/>
-        <w:t>mantenendo</w:t>
-      </w:r>
-      <w:r>
-        <w:rPr/>
-        <w:t xml:space="preserve"> l’accuratezza di monitoraggio. </w:t>
+        <w:t xml:space="preserve">I sensori devono resistere a polvere, pioggia, alta temperature. La rete deve prevedere sensori che si scaricano, vengono spostati o vengono rotti. Il sistema deve essere robusto per adattarsi in modo autonomo, mantenendo l’accuratezza di monitoraggio. </w:t>
       </w:r>
     </w:p>
     <w:p>
@@ -3838,15 +3548,7 @@
       </w:pPr>
       <w:r>
         <w:rPr/>
-        <w:t>Il dato riportato da un singolo sensore non è significativ</w:t>
-      </w:r>
-      <w:r>
-        <w:rPr/>
-        <w:t xml:space="preserve">o </w:t>
-      </w:r>
-      <w:r>
-        <w:rPr/>
-        <w:t>come l’insieme dei dati raccolti da tanti sensori.</w:t>
+        <w:t>Il dato riportato da un singolo sensore non è significativo come l’insieme dei dati raccolti da tanti sensori.</w:t>
       </w:r>
     </w:p>
     <w:p>
@@ -3877,23 +3579,7 @@
       </w:pPr>
       <w:r>
         <w:rPr/>
-        <w:t xml:space="preserve">Si studia come è fatta l’area in cui si vogliono piazzare i sensori e si sceglie accuratamente la posizione di ogni sensore. È un problema di max/min, si vogliono </w:t>
-      </w:r>
-      <w:r>
-        <w:rPr/>
-        <w:t>massimizzare</w:t>
-      </w:r>
-      <w:r>
-        <w:rPr/>
-        <w:t xml:space="preserve"> / </w:t>
-      </w:r>
-      <w:r>
-        <w:rPr/>
-        <w:t>minimizzare</w:t>
-      </w:r>
-      <w:r>
-        <w:rPr/>
-        <w:t xml:space="preserve"> delle grandezze rispettando dei vincoli.</w:t>
+        <w:t>Si studia come è fatta l’area in cui si vogliono piazzare i sensori e si sceglie accuratamente la posizione di ogni sensore. È un problema di max/min, si vogliono massimizzare / minimizzare delle grandezze rispettando dei vincoli.</w:t>
       </w:r>
     </w:p>
     <w:p>
@@ -3904,41 +3590,17 @@
       </w:pPr>
       <w:r>
         <w:rPr/>
-        <w:t xml:space="preserve">Esempio: </w:t>
-      </w:r>
-      <w:r>
-        <w:rPr/>
-        <w:t>massimizzare</w:t>
-      </w:r>
-      <w:r>
-        <w:rPr/>
-        <w:t xml:space="preserve"> accuratezza e contemporaneamente </w:t>
-      </w:r>
-      <w:r>
-        <w:rPr/>
-        <w:t>minimizzare</w:t>
-      </w:r>
-      <w:r>
-        <w:rPr/>
-        <w:t xml:space="preserve">  costi.</w:t>
-      </w:r>
-    </w:p>
-    <w:p>
-      <w:pPr>
-        <w:pStyle w:val="Normal"/>
-        <w:rPr/>
-      </w:pPr>
-      <w:r>
-        <w:rPr/>
-        <w:t xml:space="preserve">Normalmente queste reti </w:t>
-      </w:r>
-      <w:r>
-        <w:rPr/>
-        <w:t>sono composte da</w:t>
-      </w:r>
-      <w:r>
-        <w:rPr/>
-        <w:t xml:space="preserve"> oggetti piuttosto grandi.</w:t>
+        <w:t>Esempio: massimizzare accuratezza e contemporaneamente minimizzare  costi.</w:t>
+      </w:r>
+    </w:p>
+    <w:p>
+      <w:pPr>
+        <w:pStyle w:val="Normal"/>
+        <w:rPr/>
+      </w:pPr>
+      <w:r>
+        <w:rPr/>
+        <w:t>Normalmente queste reti sono composte da oggetti piuttosto grandi.</w:t>
       </w:r>
     </w:p>
     <w:p>
@@ -3968,7 +3630,7 @@
       </w:pPr>
       <w:r>
         <w:drawing>
-          <wp:anchor behindDoc="0" distT="0" distB="0" distL="0" distR="0" simplePos="0" locked="0" layoutInCell="1" allowOverlap="1" relativeHeight="4">
+          <wp:anchor behindDoc="0" distT="0" distB="0" distL="0" distR="0" simplePos="0" locked="0" layoutInCell="1" allowOverlap="1" relativeHeight="2">
             <wp:simplePos x="0" y="0"/>
             <wp:positionH relativeFrom="column">
               <wp:posOffset>-8890</wp:posOffset>
@@ -4035,7 +3697,7 @@
       </w:pPr>
       <w:r>
         <w:drawing>
-          <wp:anchor behindDoc="0" distT="0" distB="0" distL="0" distR="0" simplePos="0" locked="0" layoutInCell="1" allowOverlap="1" relativeHeight="5">
+          <wp:anchor behindDoc="0" distT="0" distB="0" distL="0" distR="0" simplePos="0" locked="0" layoutInCell="1" allowOverlap="1" relativeHeight="3">
             <wp:simplePos x="0" y="0"/>
             <wp:positionH relativeFrom="column">
               <wp:posOffset>-21590</wp:posOffset>
@@ -4092,11 +3754,7 @@
       </w:r>
       <w:r>
         <w:rPr/>
-        <w:t xml:space="preserve">’immagine indica </w:t>
-      </w:r>
-      <w:r>
-        <w:rPr/>
-        <w:t>come sono seminati i sensori.</w:t>
+        <w:t>’immagine indica come sono seminati i sensori.</w:t>
       </w:r>
     </w:p>
     <w:p>
@@ -4107,189 +3765,116 @@
       </w:pPr>
       <w:r>
         <w:rPr/>
-        <w:t>Ci sono chiazze di sensori più dense che corrispondono a</w:t>
-      </w:r>
-      <w:r>
-        <w:rPr/>
-        <w:t>lle aree</w:t>
-      </w:r>
-      <w:r>
-        <w:rPr/>
-        <w:t xml:space="preserve"> della figura precedente.</w:t>
-      </w:r>
-    </w:p>
-    <w:p>
-      <w:pPr>
-        <w:pStyle w:val="Normal"/>
-        <w:rPr/>
-      </w:pPr>
-      <w:r>
-        <w:rPr/>
-        <w:t xml:space="preserve">Lo sparpagliare non è perfetto perché è importante creare anche dei cammini di comunicazione tra una chiazza e l’altra </w:t>
-      </w:r>
-      <w:r>
-        <w:rPr/>
-        <w:t>per fare arrivare i dati al</w:t>
-      </w:r>
-      <w:r>
-        <w:rPr/>
-        <w:t xml:space="preserve"> sink.</w:t>
+        <w:t>Ci sono chiazze di sensori più dense che corrispondono alle aree della figura precedente.</w:t>
+      </w:r>
+    </w:p>
+    <w:p>
+      <w:pPr>
+        <w:pStyle w:val="Normal"/>
+        <w:rPr/>
+      </w:pPr>
+      <w:r>
+        <w:rPr/>
+        <w:t>Lo sparpagliare non è perfetto perché è importante creare anche dei cammini di comunicazione tra una chiazza e l’altra per fare arrivare i dati al sink.</w:t>
+      </w:r>
+    </w:p>
+    <w:p>
+      <w:pPr>
+        <w:pStyle w:val="Heading2"/>
+        <w:rPr/>
+      </w:pPr>
+      <w:r>
+        <w:rPr/>
+        <w:t>Localizzazione e sincronizzazione</w:t>
+      </w:r>
+    </w:p>
+    <w:p>
+      <w:pPr>
+        <w:pStyle w:val="Normal"/>
+        <w:spacing w:before="0" w:after="0"/>
+        <w:rPr/>
+      </w:pPr>
+      <w:r>
+        <w:rPr/>
+        <w:t>Se i sensori sono stati piazzati si conoscono le coordinate, ma se i sensori sono stati sparpagliati devono essere in grado di individuare la loro posizione, assoluta (lat / long) oppure in relazione ad altri sensori.</w:t>
+      </w:r>
+    </w:p>
+    <w:p>
+      <w:pPr>
+        <w:pStyle w:val="Normal"/>
+        <w:spacing w:before="0" w:after="0"/>
+        <w:rPr/>
+      </w:pPr>
+      <w:r>
+        <w:rPr/>
+        <w:t>Il GPS non funziona indoor, in foreste, strade strette e consuma molta batteria.</w:t>
+      </w:r>
+    </w:p>
+    <w:p>
+      <w:pPr>
+        <w:pStyle w:val="Normal"/>
+        <w:spacing w:before="0" w:after="0"/>
+        <w:rPr/>
+      </w:pPr>
+      <w:r>
+        <w:rPr/>
+        <w:t>I sensori possono usare il segnale dei sink che sono dispositivi fissi per capire dove sono. Utilizzando caratteristiche come il tempo di propagazione del segnale.</w:t>
+      </w:r>
+    </w:p>
+    <w:p>
+      <w:pPr>
+        <w:pStyle w:val="Normal"/>
+        <w:spacing w:before="0" w:after="0"/>
+        <w:rPr/>
+      </w:pPr>
+      <w:r>
+        <w:rPr/>
+        <w:t>La posizione è utile per aggregare i dati dei sensori vicini, e per capire in che posizione un certo evento si sta verificando.</w:t>
+      </w:r>
+    </w:p>
+    <w:p>
+      <w:pPr>
+        <w:pStyle w:val="Normal"/>
+        <w:rPr/>
+      </w:pPr>
+      <w:r>
+        <w:rPr/>
+        <w:t xml:space="preserve">Può essere utile tenere sincronizzati gli orologi dei sensori per etichettare i dati anche in modo temporale. </w:t>
+      </w:r>
+    </w:p>
+    <w:p>
+      <w:pPr>
+        <w:pStyle w:val="Heading2"/>
+        <w:rPr/>
+      </w:pPr>
+      <w:r>
+        <w:rPr/>
+        <w:t>Naming e routing</w:t>
+      </w:r>
+    </w:p>
+    <w:p>
+      <w:pPr>
+        <w:pStyle w:val="Normal"/>
+        <w:rPr/>
+      </w:pPr>
+      <w:r>
+        <w:rPr/>
+        <w:t>Non interessa andare verso un certo indirizzo o sensore, ma andare alla ricerca di un dato o inviare un dato ad un dispositivo sink qualsiasi che può raccogliere i dati.</w:t>
+      </w:r>
+    </w:p>
+    <w:p>
+      <w:pPr>
+        <w:pStyle w:val="Heading2"/>
+        <w:rPr/>
+      </w:pPr>
+      <w:r>
+        <w:rPr/>
+        <w:t>Range di comunicazione</w:t>
       </w:r>
     </w:p>
     <w:p>
       <w:pPr>
         <w:pStyle w:val="Heading3"/>
-        <w:rPr/>
-      </w:pPr>
-      <w:r>
-        <w:rPr/>
-        <w:t>Localizzazione e sincronizzazione</w:t>
-      </w:r>
-    </w:p>
-    <w:p>
-      <w:pPr>
-        <w:pStyle w:val="Normal"/>
-        <w:spacing w:before="0" w:after="0"/>
-        <w:rPr/>
-      </w:pPr>
-      <w:r>
-        <w:rPr/>
-        <w:t xml:space="preserve">Se i sensori sono stati piazzati si </w:t>
-      </w:r>
-      <w:r>
-        <w:rPr/>
-        <w:t>conoscono</w:t>
-      </w:r>
-      <w:r>
-        <w:rPr/>
-        <w:t xml:space="preserve"> le coordinate, ma se i </w:t>
-      </w:r>
-      <w:r>
-        <w:rPr/>
-        <w:t>sensori</w:t>
-      </w:r>
-      <w:r>
-        <w:rPr/>
-        <w:t xml:space="preserve"> sono stati sparpagliati devono essere in grado di </w:t>
-      </w:r>
-      <w:r>
-        <w:rPr/>
-        <w:t>individuare</w:t>
-      </w:r>
-      <w:r>
-        <w:rPr/>
-        <w:t xml:space="preserve"> la loro posizione, assoluta </w:t>
-      </w:r>
-      <w:r>
-        <w:rPr/>
-        <w:t>(lat / long)</w:t>
-      </w:r>
-      <w:r>
-        <w:rPr/>
-        <w:t xml:space="preserve"> oppure in relazione a</w:t>
-      </w:r>
-      <w:r>
-        <w:rPr/>
-        <w:t>d</w:t>
-      </w:r>
-      <w:r>
-        <w:rPr/>
-        <w:t xml:space="preserve"> altri sensori.</w:t>
-      </w:r>
-    </w:p>
-    <w:p>
-      <w:pPr>
-        <w:pStyle w:val="Normal"/>
-        <w:spacing w:before="0" w:after="0"/>
-        <w:rPr/>
-      </w:pPr>
-      <w:r>
-        <w:rPr/>
-        <w:t>Il GPS non funziona indoor, in foreste, strade strette e consuma molta batteria.</w:t>
-      </w:r>
-    </w:p>
-    <w:p>
-      <w:pPr>
-        <w:pStyle w:val="Normal"/>
-        <w:spacing w:before="0" w:after="0"/>
-        <w:rPr/>
-      </w:pPr>
-      <w:r>
-        <w:rPr/>
-        <w:t xml:space="preserve">I sensori possono usare il segnale dei sink che sono dispositivi fissi per capire dove sono. Utilizzando </w:t>
-      </w:r>
-      <w:r>
-        <w:rPr/>
-        <w:t>caratteristiche</w:t>
-      </w:r>
-      <w:r>
-        <w:rPr/>
-        <w:t xml:space="preserve"> come il tempo di propagazione del segnale.</w:t>
-      </w:r>
-    </w:p>
-    <w:p>
-      <w:pPr>
-        <w:pStyle w:val="Normal"/>
-        <w:spacing w:before="0" w:after="0"/>
-        <w:rPr/>
-      </w:pPr>
-      <w:r>
-        <w:rPr/>
-        <w:t>La posizione è utile per aggregare i dati dei sensori vicini, e per capire in che posizione un certo evento si sta verificando.</w:t>
-      </w:r>
-    </w:p>
-    <w:p>
-      <w:pPr>
-        <w:pStyle w:val="Normal"/>
-        <w:rPr/>
-      </w:pPr>
-      <w:r>
-        <w:rPr/>
-        <w:t xml:space="preserve">Può essere utile tenere sincronizzati gli orologi dei sensori per etichettare i dati anche in modo temporale. </w:t>
-      </w:r>
-    </w:p>
-    <w:p>
-      <w:pPr>
-        <w:pStyle w:val="Heading3"/>
-        <w:rPr/>
-      </w:pPr>
-      <w:r>
-        <w:rPr/>
-        <w:t>Naming e routing</w:t>
-      </w:r>
-    </w:p>
-    <w:p>
-      <w:pPr>
-        <w:pStyle w:val="Normal"/>
-        <w:rPr/>
-      </w:pPr>
-      <w:r>
-        <w:rPr/>
-        <w:t xml:space="preserve">Non interessa andare verso un certo indirizzo o sensore, ma andare alla ricerca di un dato o inviare un dato ad un dispositivo sink </w:t>
-      </w:r>
-      <w:r>
-        <w:rPr/>
-        <w:t>qualsiasi</w:t>
-      </w:r>
-      <w:r>
-        <w:rPr/>
-        <w:t xml:space="preserve"> che può raccogliere i dati.</w:t>
-      </w:r>
-    </w:p>
-    <w:p>
-      <w:pPr>
-        <w:pStyle w:val="Heading3"/>
-        <w:rPr/>
-      </w:pPr>
-      <w:r>
-        <w:rPr/>
-        <w:t>Range di comunicazione</w:t>
-      </w:r>
-    </w:p>
-    <w:p>
-      <w:pPr>
-        <w:pStyle w:val="Normal"/>
-        <w:spacing w:before="0" w:after="0"/>
         <w:rPr>
           <w:b/>
           <w:b/>
@@ -4297,32 +3882,28 @@
         </w:rPr>
       </w:pPr>
       <w:r>
-        <w:rPr>
-          <w:b/>
-          <w:bCs/>
-        </w:rPr>
-        <w:t>Hop lunghi:</w:t>
-      </w:r>
-    </w:p>
-    <w:p>
-      <w:pPr>
-        <w:pStyle w:val="Normal"/>
-        <w:rPr/>
-      </w:pPr>
-      <w:r>
-        <w:rPr/>
-        <w:t>i sensori comunicano con il sink, i sensori lontani dal sink esauriranno prima le batterie perché la potenza necessaria di trasmissione varia con il quadrato della distanza.</w:t>
-      </w:r>
-    </w:p>
-    <w:p>
-      <w:pPr>
-        <w:pStyle w:val="Normal"/>
-        <w:spacing w:before="0" w:after="0"/>
+        <w:rPr/>
+        <w:t>Hop lunghi</w:t>
+      </w:r>
+    </w:p>
+    <w:p>
+      <w:pPr>
+        <w:pStyle w:val="Normal"/>
+        <w:rPr/>
+      </w:pPr>
+      <w:r>
+        <w:rPr/>
+        <w:t>i sensori comunicano con il sink, i sensori lontani dal sink esauriranno prima le batterie perché la potenza necessaria di trasmissione varia con il quadrato della distanza. C’è probabilità di interferenza tra i sensori che stanno comunicando contemporaneamente.</w:t>
+      </w:r>
+    </w:p>
+    <w:p>
+      <w:pPr>
+        <w:pStyle w:val="Heading3"/>
         <w:rPr/>
       </w:pPr>
       <w:r>
         <w:drawing>
-          <wp:anchor behindDoc="0" distT="0" distB="0" distL="0" distR="0" simplePos="0" locked="0" layoutInCell="1" allowOverlap="1" relativeHeight="6">
+          <wp:anchor behindDoc="0" distT="0" distB="0" distL="0" distR="0" simplePos="0" locked="0" layoutInCell="1" allowOverlap="1" relativeHeight="4">
             <wp:simplePos x="0" y="0"/>
             <wp:positionH relativeFrom="column">
               <wp:posOffset>-11430</wp:posOffset>
@@ -4369,18 +3950,12 @@
         </w:drawing>
       </w:r>
       <w:r>
-        <w:rPr>
-          <w:b/>
-          <w:bCs/>
-        </w:rPr>
+        <w:rPr/>
         <w:t>h</w:t>
       </w:r>
       <w:r>
-        <w:rPr>
-          <w:b/>
-          <w:bCs/>
-        </w:rPr>
-        <w:t>op corti:</w:t>
+        <w:rPr/>
+        <w:t>op corti</w:t>
       </w:r>
     </w:p>
     <w:p>
@@ -4396,12 +3971,83 @@
     <w:p>
       <w:pPr>
         <w:pStyle w:val="Normal"/>
-        <w:rPr/>
-      </w:pPr>
-      <w:r>
-        <w:rPr/>
+        <w:spacing w:before="0" w:after="0"/>
+        <w:rPr/>
+      </w:pPr>
+      <w:r>
+        <w:rPr/>
+        <w:t>Ci sono due soluzion</w:t>
+      </w:r>
+      <w:r>
+        <w:rPr/>
+        <w:t>i</w:t>
+      </w:r>
+      <w:r>
+        <w:rPr/>
+        <w:t xml:space="preserve"> a questo problema:</w:t>
+      </w:r>
+    </w:p>
+    <w:p>
+      <w:pPr>
+        <w:pStyle w:val="Normal"/>
+        <w:numPr>
+          <w:ilvl w:val="0"/>
+          <w:numId w:val="10"/>
+        </w:numPr>
+        <w:spacing w:before="0" w:after="0"/>
+        <w:rPr/>
+      </w:pPr>
+      <w:r>
+        <w:rPr/>
+        <w:t>potenza variabile per la trasmissione</w:t>
+      </w:r>
+    </w:p>
+    <w:p>
+      <w:pPr>
+        <w:pStyle w:val="Normal"/>
+        <w:numPr>
+          <w:ilvl w:val="0"/>
+          <w:numId w:val="10"/>
+        </w:numPr>
+        <w:spacing w:before="0" w:after="0"/>
+        <w:rPr/>
+      </w:pPr>
+      <w:r>
+        <w:rPr/>
+        <w:t>aggregazione dei dati con ottimizzazione della b</w:t>
+      </w:r>
+      <w:r>
+        <w:rPr/>
+        <w:t>andwidth</w:t>
+      </w:r>
+      <w:r>
+        <w:rPr/>
+        <w:t xml:space="preserve"> usata</w:t>
+      </w:r>
+    </w:p>
+    <w:p>
+      <w:pPr>
+        <w:pStyle w:val="Normal"/>
+        <w:spacing w:before="171" w:after="331"/>
+        <w:rPr/>
+      </w:pPr>
+      <w:r>
+        <w:rPr/>
+        <w:t xml:space="preserve"> </w:t>
+      </w:r>
+      <w:r>
+        <w:rPr/>
+        <w:t>Rispetto agli hop lunghi c’è meno probabilità di interferenza. Gli hop corti sono preferiti nelle WSN.</w:t>
+      </w:r>
+    </w:p>
+    <w:p>
+      <w:pPr>
+        <w:pStyle w:val="Heading2"/>
+        <w:rPr/>
+      </w:pPr>
+      <w:r>
         <w:drawing>
-          <wp:anchor behindDoc="0" distT="0" distB="0" distL="0" distR="0" simplePos="0" locked="0" layoutInCell="1" allowOverlap="1" relativeHeight="7">
+          <wp:anchor behindDoc="0" distT="0" distB="0" distL="0" distR="0" simplePos="0" locked="0" layoutInCell="1" allowOverlap="1" relativeHeight="5">
             <wp:simplePos x="0" y="0"/>
             <wp:positionH relativeFrom="column">
               <wp:posOffset>-18415</wp:posOffset>
@@ -4447,14 +4093,919 @@
           </wp:anchor>
         </w:drawing>
       </w:r>
-    </w:p>
-    <w:p>
-      <w:pPr>
-        <w:pStyle w:val="Normal"/>
-        <w:widowControl/>
-        <w:bidi w:val="0"/>
-        <w:spacing w:lineRule="auto" w:line="259" w:before="0" w:after="160"/>
-        <w:jc w:val="left"/>
+      <w:r>
+        <w:rPr/>
+        <w:t>D</w:t>
+      </w:r>
+      <w:r>
+        <w:rPr/>
+        <w:t>ata Aggregation</w:t>
+      </w:r>
+    </w:p>
+    <w:p>
+      <w:pPr>
+        <w:pStyle w:val="Normal"/>
+        <w:numPr>
+          <w:ilvl w:val="0"/>
+          <w:numId w:val="11"/>
+        </w:numPr>
+        <w:rPr/>
+      </w:pPr>
+      <w:r>
+        <w:rPr>
+          <w:b/>
+          <w:bCs/>
+        </w:rPr>
+        <w:t>La stessa segnalazione può arrivare da più sensori</w:t>
+      </w:r>
+      <w:r>
+        <w:rPr/>
+        <w:t xml:space="preserve"> → in questo caso si eliminano i duplicati inviando al sink una volta sola l’evento</w:t>
+      </w:r>
+    </w:p>
+    <w:p>
+      <w:pPr>
+        <w:pStyle w:val="Normal"/>
+        <w:numPr>
+          <w:ilvl w:val="0"/>
+          <w:numId w:val="11"/>
+        </w:numPr>
+        <w:spacing w:before="0" w:after="0"/>
+        <w:rPr/>
+      </w:pPr>
+      <w:r>
+        <w:rPr>
+          <w:b/>
+          <w:bCs/>
+        </w:rPr>
+        <w:t>gli eventi possono essere</w:t>
+      </w:r>
+      <w:r>
+        <w:rPr/>
+        <w:t xml:space="preserve"> </w:t>
+      </w:r>
+      <w:r>
+        <w:rPr>
+          <w:b/>
+          <w:bCs/>
+        </w:rPr>
+        <w:t>aggregati</w:t>
+      </w:r>
+      <w:r>
+        <w:rPr/>
+        <w:t xml:space="preserve"> → Certe volte non è necessario inviare tutti i dati che sono stati letti, alcuni nodi potrebbero fare un’aggregazione dei dati processandoli prima di inviarli al sink. Il tipo di processing dipende dal tipo di rete </w:t>
+      </w:r>
+      <w:r>
+        <w:rPr/>
+        <w:t xml:space="preserve">che </w:t>
+      </w:r>
+      <w:r>
+        <w:rPr/>
+        <w:t>si vuole sviluppare (es. un sensore riceve tante misure di temperature, fa media e varianza e inoltra solo quei dati).</w:t>
+      </w:r>
+    </w:p>
+    <w:p>
+      <w:pPr>
+        <w:pStyle w:val="Normal"/>
+        <w:numPr>
+          <w:ilvl w:val="0"/>
+          <w:numId w:val="0"/>
+        </w:numPr>
+        <w:spacing w:before="0" w:after="0"/>
+        <w:ind w:left="720" w:hanging="0"/>
+        <w:rPr/>
+      </w:pPr>
+      <w:r>
+        <w:rPr/>
+        <w:t>Messaggi piccoli vs grandi → i messaggi piccoli sprecano meno energia e hanno maggior possibilità di successo. C’è poca probabilità di sovrapporsi con altri nodi se comunico per un breve intervallo temporale.</w:t>
+      </w:r>
+    </w:p>
+    <w:p>
+      <w:pPr>
+        <w:pStyle w:val="Normal"/>
+        <w:numPr>
+          <w:ilvl w:val="0"/>
+          <w:numId w:val="0"/>
+        </w:numPr>
+        <w:ind w:left="720" w:hanging="0"/>
+        <w:rPr/>
+      </w:pPr>
+      <w:r>
+        <w:rPr/>
+        <w:t xml:space="preserve">I nodi devono essere capaci di aggreggare → application awareness, intelligenza dei nodi per capire la semantica dei dati che </w:t>
+      </w:r>
+      <w:r>
+        <w:rPr>
+          <w:rFonts w:eastAsia="Calibri" w:cs="" w:cstheme="minorBidi" w:eastAsiaTheme="minorHAnsi"/>
+          <w:color w:val="auto"/>
+          <w:kern w:val="0"/>
+          <w:sz w:val="22"/>
+          <w:szCs w:val="22"/>
+          <w:lang w:val="it-IT" w:eastAsia="en-US" w:bidi="ar-SA"/>
+        </w:rPr>
+        <w:t>sono trasmessi</w:t>
+      </w:r>
+      <w:r>
+        <w:rPr/>
+        <w:t xml:space="preserve"> nella rete</w:t>
+      </w:r>
+    </w:p>
+    <w:p>
+      <w:pPr>
+        <w:pStyle w:val="Heading2"/>
+        <w:rPr/>
+      </w:pPr>
+      <w:r>
+        <w:rPr/>
+        <w:t>Aspetti secondari WSN</w:t>
+      </w:r>
+    </w:p>
+    <w:p>
+      <w:pPr>
+        <w:pStyle w:val="Heading3"/>
+        <w:rPr/>
+      </w:pPr>
+      <w:r>
+        <w:rPr/>
+        <w:t>Database</w:t>
+      </w:r>
+    </w:p>
+    <w:p>
+      <w:pPr>
+        <w:pStyle w:val="Normal"/>
+        <w:rPr/>
+      </w:pPr>
+      <w:r>
+        <w:rPr/>
+        <w:t>Raccogliere dati prodotti dai sensori, deve essere distribuito, i sensori devono memorizzare poche informazioni.</w:t>
+      </w:r>
+    </w:p>
+    <w:p>
+      <w:pPr>
+        <w:pStyle w:val="Heading3"/>
+        <w:rPr/>
+      </w:pPr>
+      <w:r>
+        <w:rPr/>
+        <w:t>Sicurezza</w:t>
+      </w:r>
+    </w:p>
+    <w:p>
+      <w:pPr>
+        <w:pStyle w:val="Normal"/>
+        <w:rPr/>
+      </w:pPr>
+      <w:r>
+        <w:rPr/>
+        <w:t>Il canale è wireless e il segnale può essere recepito da tutti quelli che sono in grado di sentirlo. La soluzione più semplice è cifrare i dati, un’operazione molto costosa in termini di computazione e memoria.</w:t>
+      </w:r>
+    </w:p>
+    <w:p>
+      <w:pPr>
+        <w:pStyle w:val="Heading3"/>
+        <w:rPr/>
+      </w:pPr>
+      <w:r>
+        <w:rPr/>
+        <w:t>Attuatori</w:t>
+      </w:r>
+    </w:p>
+    <w:p>
+      <w:pPr>
+        <w:pStyle w:val="Normal"/>
+        <w:rPr/>
+      </w:pPr>
+      <w:r>
+        <w:rPr/>
+        <w:t xml:space="preserve">Possono influenzare il sensing dei sensori mobili. </w:t>
+      </w:r>
+    </w:p>
+    <w:p>
+      <w:pPr>
+        <w:pStyle w:val="Heading2"/>
+        <w:rPr/>
+      </w:pPr>
+      <w:r>
+        <w:rPr/>
+        <w:t>Nodi statici vs mobili</w:t>
+      </w:r>
+    </w:p>
+    <w:p>
+      <w:pPr>
+        <w:pStyle w:val="Normal"/>
+        <w:rPr/>
+      </w:pPr>
+      <w:r>
+        <w:rPr>
+          <w:b/>
+          <w:bCs/>
+        </w:rPr>
+        <w:t>Ferries</w:t>
+      </w:r>
+      <w:r>
+        <w:rPr/>
+        <w:t xml:space="preserve"> → nodi di cui si può controllare il movimento per facilitare la comunicazione </w:t>
+      </w:r>
+      <w:r>
+        <w:rPr/>
+        <w:t>o</w:t>
+      </w:r>
+      <w:r>
+        <w:rPr/>
+        <w:t xml:space="preserve"> per coprire aree rimaste scoperte o partizionate. I ferries potrebbero anche non cambiare la topologia della rete, ma essere dei magazzini di dati che vengono spostati </w:t>
+      </w:r>
+      <w:r>
+        <w:rPr/>
+        <w:t>da un’area all’altra</w:t>
+      </w:r>
+      <w:r>
+        <w:rPr/>
+        <w:t xml:space="preserve"> (paradigma store, carry and forward).</w:t>
+      </w:r>
+    </w:p>
+    <w:p>
+      <w:pPr>
+        <w:pStyle w:val="Normal"/>
+        <w:rPr/>
+      </w:pPr>
+      <w:r>
+        <w:rPr/>
+        <w:t>Il movimento dei ferries può essere periodico e regolare, controllabile, o libero perché installati su veicoli o animali. Nell’ultimo caso la topologia cambia in modo quasi imprevedibile, c’è una maggiore probabilità di partizione della rete.</w:t>
+      </w:r>
+    </w:p>
+    <w:p>
+      <w:pPr>
+        <w:pStyle w:val="Heading2"/>
+        <w:rPr/>
+      </w:pPr>
+      <w:r>
+        <w:rPr/>
+        <w:t>Architetture gerarchiche</w:t>
+      </w:r>
+    </w:p>
+    <w:p>
+      <w:pPr>
+        <w:pStyle w:val="Heading3"/>
+        <w:rPr/>
+      </w:pPr>
+      <w:r>
+        <w:rPr/>
+        <w:t>Three-tiered architecture</w:t>
+      </w:r>
+    </w:p>
+    <w:p>
+      <w:pPr>
+        <w:pStyle w:val="Normal"/>
+        <w:numPr>
+          <w:ilvl w:val="0"/>
+          <w:numId w:val="12"/>
+        </w:numPr>
+        <w:rPr/>
+      </w:pPr>
+      <w:r>
+        <w:rPr>
+          <w:b/>
+          <w:bCs/>
+        </w:rPr>
+        <w:t>Sensori</w:t>
+      </w:r>
+      <w:r>
+        <w:rPr/>
+        <w:t xml:space="preserve"> → alcuni sono più potenti in termini di calcolo, antenna e disponibilità energetica</w:t>
+      </w:r>
+    </w:p>
+    <w:p>
+      <w:pPr>
+        <w:pStyle w:val="Normal"/>
+        <w:numPr>
+          <w:ilvl w:val="0"/>
+          <w:numId w:val="12"/>
+        </w:numPr>
+        <w:rPr/>
+      </w:pPr>
+      <w:r>
+        <w:rPr>
+          <w:b/>
+          <w:bCs/>
+        </w:rPr>
+        <w:t>Microserver</w:t>
+      </w:r>
+      <w:r>
+        <w:rPr/>
+        <w:t xml:space="preserve"> → maggiore capacità di comunicazione, OS tradizionale, più risorse in batteria (Raspberry e simili). Si parla di edge computing, elaborazione ai limiti della rete di sensori</w:t>
+      </w:r>
+    </w:p>
+    <w:p>
+      <w:pPr>
+        <w:pStyle w:val="Normal"/>
+        <w:numPr>
+          <w:ilvl w:val="0"/>
+          <w:numId w:val="12"/>
+        </w:numPr>
+        <w:rPr/>
+      </w:pPr>
+      <w:r>
+        <w:rPr>
+          <w:b/>
+          <w:bCs/>
+        </w:rPr>
+        <w:t>Sink</w:t>
+      </w:r>
+      <w:r>
+        <w:rPr/>
+        <w:t xml:space="preserve"> → punto di connessione con internet. Invia i dati o riceve direttive come query di dati, cambio di configurazione dei sensori, </w:t>
+      </w:r>
+      <w:r>
+        <w:rPr/>
+        <w:t>ecc...</w:t>
+      </w:r>
+    </w:p>
+    <w:p>
+      <w:pPr>
+        <w:pStyle w:val="Heading1"/>
+        <w:rPr/>
+      </w:pPr>
+      <w:r>
+        <w:drawing>
+          <wp:anchor behindDoc="0" distT="0" distB="0" distL="0" distR="0" simplePos="0" locked="0" layoutInCell="1" allowOverlap="1" relativeHeight="6">
+            <wp:simplePos x="0" y="0"/>
+            <wp:positionH relativeFrom="column">
+              <wp:align>center</wp:align>
+            </wp:positionH>
+            <wp:positionV relativeFrom="paragraph">
+              <wp:posOffset>635</wp:posOffset>
+            </wp:positionV>
+            <wp:extent cx="3741420" cy="2734945"/>
+            <wp:effectExtent l="0" t="0" r="0" b="0"/>
+            <wp:wrapTopAndBottom/>
+            <wp:docPr id="6" name="Image5" descr=""/>
+            <wp:cNvGraphicFramePr>
+              <a:graphicFrameLocks xmlns:a="http://schemas.openxmlformats.org/drawingml/2006/main" noChangeAspect="1"/>
+            </wp:cNvGraphicFramePr>
+            <a:graphic xmlns:a="http://schemas.openxmlformats.org/drawingml/2006/main">
+              <a:graphicData uri="http://schemas.openxmlformats.org/drawingml/2006/picture">
+                <pic:pic xmlns:pic="http://schemas.openxmlformats.org/drawingml/2006/picture">
+                  <pic:nvPicPr>
+                    <pic:cNvPr id="6" name="Image5" descr=""/>
+                    <pic:cNvPicPr>
+                      <a:picLocks noChangeAspect="1" noChangeArrowheads="1"/>
+                    </pic:cNvPicPr>
+                  </pic:nvPicPr>
+                  <pic:blipFill>
+                    <a:blip r:embed="rId7"/>
+                    <a:stretch>
+                      <a:fillRect/>
+                    </a:stretch>
+                  </pic:blipFill>
+                  <pic:spPr bwMode="auto">
+                    <a:xfrm>
+                      <a:off x="0" y="0"/>
+                      <a:ext cx="3741420" cy="2734945"/>
+                    </a:xfrm>
+                    <a:prstGeom prst="rect">
+                      <a:avLst/>
+                    </a:prstGeom>
+                  </pic:spPr>
+                </pic:pic>
+              </a:graphicData>
+            </a:graphic>
+          </wp:anchor>
+        </w:drawing>
+      </w:r>
+      <w:r>
+        <w:rPr/>
+        <w:t>S</w:t>
+      </w:r>
+      <w:r>
+        <w:rPr/>
+        <w:t>lide 4</w:t>
+      </w:r>
+    </w:p>
+    <w:p>
+      <w:pPr>
+        <w:pStyle w:val="Heading2"/>
+        <w:rPr/>
+      </w:pPr>
+      <w:r>
+        <w:rPr/>
+        <w:t>Tassonomia minima</w:t>
+      </w:r>
+    </w:p>
+    <w:p>
+      <w:pPr>
+        <w:pStyle w:val="Heading3"/>
+        <w:rPr/>
+      </w:pPr>
+      <w:r>
+        <w:rPr/>
+        <w:t>Hierarchical</w:t>
+      </w:r>
+    </w:p>
+    <w:p>
+      <w:pPr>
+        <w:pStyle w:val="Normal"/>
+        <w:rPr/>
+      </w:pPr>
+      <w:r>
+        <w:rPr/>
+        <w:t>Ci sono nodi di tipo diverso, alcuni più potenti. Sono reti più semplici da implementare perché spostano la computazione e il coordinamento su nodi centrali nella rete</w:t>
+      </w:r>
+    </w:p>
+    <w:p>
+      <w:pPr>
+        <w:pStyle w:val="Heading3"/>
+        <w:rPr/>
+      </w:pPr>
+      <w:r>
+        <w:rPr/>
+        <w:t>Reverse path forwarding</w:t>
+      </w:r>
+    </w:p>
+    <w:p>
+      <w:pPr>
+        <w:pStyle w:val="Normal"/>
+        <w:rPr/>
+      </w:pPr>
+      <w:r>
+        <w:rPr/>
+        <w:t xml:space="preserve">L’approccio ipotizza che il sink fa delle query che informano la rete di sensori di quello che il sink vuole sapere e quanto spesso. Le query fanno dei cammini che sono ricordati dai nodi, quando un nodo ha una risposta per la query inoltra seguendo il cammino al rovescio. Questi approcci assumono implicitamente che il canale sia full duplex (bidirezionali). </w:t>
+      </w:r>
+    </w:p>
+    <w:p>
+      <w:pPr>
+        <w:pStyle w:val="Heading3"/>
+        <w:rPr/>
+      </w:pPr>
+      <w:r>
+        <w:rPr/>
+        <w:t>Cost – field</w:t>
+      </w:r>
+    </w:p>
+    <w:p>
+      <w:pPr>
+        <w:pStyle w:val="Normal"/>
+        <w:rPr/>
+      </w:pPr>
+      <w:r>
+        <w:rPr/>
+        <w:t xml:space="preserve">I sensori sono preprogrammati per riportare </w:t>
+      </w:r>
+      <w:r>
+        <w:rPr>
+          <w:rFonts w:eastAsia="Calibri" w:cs="" w:cstheme="minorBidi" w:eastAsiaTheme="minorHAnsi"/>
+          <w:color w:val="auto"/>
+          <w:kern w:val="0"/>
+          <w:sz w:val="22"/>
+          <w:szCs w:val="22"/>
+          <w:lang w:val="it-IT" w:eastAsia="en-US" w:bidi="ar-SA"/>
+        </w:rPr>
+        <w:t xml:space="preserve">il verificarsi di </w:t>
+      </w:r>
+      <w:r>
+        <w:rPr/>
+        <w:t xml:space="preserve">un evento, seguono dei cammini </w:t>
+      </w:r>
+      <w:r>
+        <w:rPr/>
+        <w:t>precostituiti.</w:t>
+      </w:r>
+    </w:p>
+    <w:p>
+      <w:pPr>
+        <w:pStyle w:val="Heading2"/>
+        <w:rPr/>
+      </w:pPr>
+      <w:r>
+        <w:rPr/>
+        <w:t>Assunzione sul sistema</w:t>
+      </w:r>
+    </w:p>
+    <w:p>
+      <w:pPr>
+        <w:pStyle w:val="Normal"/>
+        <w:numPr>
+          <w:ilvl w:val="0"/>
+          <w:numId w:val="13"/>
+        </w:numPr>
+        <w:rPr/>
+      </w:pPr>
+      <w:r>
+        <w:rPr/>
+        <w:t xml:space="preserve">sensori distribuiti sul territorio in modo unplanned, i sensori conoscono la loro posizione </w:t>
+      </w:r>
+      <w:r>
+        <w:rPr/>
+        <w:t>che però</w:t>
+      </w:r>
+      <w:r>
+        <w:rPr/>
+        <w:t xml:space="preserve"> non </w:t>
+      </w:r>
+      <w:r>
+        <w:rPr>
+          <w:rFonts w:eastAsia="Calibri" w:cs="" w:cstheme="minorBidi" w:eastAsiaTheme="minorHAnsi"/>
+          <w:color w:val="auto"/>
+          <w:kern w:val="0"/>
+          <w:sz w:val="22"/>
+          <w:szCs w:val="22"/>
+          <w:lang w:val="it-IT" w:eastAsia="en-US" w:bidi="ar-SA"/>
+        </w:rPr>
+        <w:t>è usata nell’algoritmo di instradamento</w:t>
+      </w:r>
+      <w:r>
+        <w:rPr/>
+        <w:t xml:space="preserve"> ma solo per arricchire il dato rilevato.</w:t>
+      </w:r>
+    </w:p>
+    <w:p>
+      <w:pPr>
+        <w:pStyle w:val="Normal"/>
+        <w:numPr>
+          <w:ilvl w:val="0"/>
+          <w:numId w:val="13"/>
+        </w:numPr>
+        <w:rPr/>
+      </w:pPr>
+      <w:r>
+        <w:rPr/>
+        <w:t>I sensori hanno ID univoci e orologi sincronizzati</w:t>
+      </w:r>
+    </w:p>
+    <w:p>
+      <w:pPr>
+        <w:pStyle w:val="Normal"/>
+        <w:numPr>
+          <w:ilvl w:val="0"/>
+          <w:numId w:val="13"/>
+        </w:numPr>
+        <w:rPr/>
+      </w:pPr>
+      <w:r>
+        <w:rPr/>
+        <w:t>i sensori non sono mobili</w:t>
+      </w:r>
+    </w:p>
+    <w:p>
+      <w:pPr>
+        <w:pStyle w:val="Normal"/>
+        <w:numPr>
+          <w:ilvl w:val="0"/>
+          <w:numId w:val="13"/>
+        </w:numPr>
+        <w:rPr/>
+      </w:pPr>
+      <w:r>
+        <w:rPr/>
+        <w:t>la rete è densa, ci sono path ridondanti, topologia significativamente connessa</w:t>
+      </w:r>
+    </w:p>
+    <w:p>
+      <w:pPr>
+        <w:pStyle w:val="Normal"/>
+        <w:numPr>
+          <w:ilvl w:val="0"/>
+          <w:numId w:val="13"/>
+        </w:numPr>
+        <w:rPr/>
+      </w:pPr>
+      <w:r>
+        <w:rPr/>
+        <w:t>i sensori sono intelligenti, sanno ragionare sui dati</w:t>
+      </w:r>
+    </w:p>
+    <w:p>
+      <w:pPr>
+        <w:pStyle w:val="Normal"/>
+        <w:numPr>
+          <w:ilvl w:val="0"/>
+          <w:numId w:val="13"/>
+        </w:numPr>
+        <w:rPr/>
+      </w:pPr>
+      <w:r>
+        <w:rPr/>
+        <w:t>il canale è wireless, le antenne sono omnidirezionali</w:t>
+      </w:r>
+    </w:p>
+    <w:p>
+      <w:pPr>
+        <w:pStyle w:val="Normal"/>
+        <w:numPr>
+          <w:ilvl w:val="0"/>
+          <w:numId w:val="13"/>
+        </w:numPr>
+        <w:rPr/>
+      </w:pPr>
+      <w:r>
+        <w:rPr/>
+        <w:t>preferiti hop corti</w:t>
+      </w:r>
+    </w:p>
+    <w:p>
+      <w:pPr>
+        <w:pStyle w:val="Heading2"/>
+        <w:rPr/>
+      </w:pPr>
+      <w:r>
+        <w:rPr/>
+        <w:t>Directed diffusion</w:t>
+      </w:r>
+    </w:p>
+    <w:p>
+      <w:pPr>
+        <w:pStyle w:val="Heading3"/>
+        <w:rPr/>
+      </w:pPr>
+      <w:r>
+        <w:rPr/>
+        <w:t>Assunzioni sui dati</w:t>
+      </w:r>
+    </w:p>
+    <w:p>
+      <w:pPr>
+        <w:pStyle w:val="Normal"/>
+        <w:rPr/>
+      </w:pPr>
+      <w:r>
+        <w:rPr/>
+        <w:t>Rientra nella categoria del reverse path forwarding.</w:t>
+      </w:r>
+    </w:p>
+    <w:p>
+      <w:pPr>
+        <w:pStyle w:val="Normal"/>
+        <w:rPr/>
+      </w:pPr>
+      <w:r>
+        <w:rPr/>
+        <w:t>Il sink invia delle query chiamate interest. Si dice interest e non query perché il sink annuncia di essere interessato ad un evento, ma non sa se lo riceverà mai. Diverso dalle query che spesso ritornano qualcosa</w:t>
+      </w:r>
+    </w:p>
+    <w:p>
+      <w:pPr>
+        <w:pStyle w:val="Normal"/>
+        <w:rPr/>
+      </w:pPr>
+      <w:r>
+        <w:rPr/>
+        <w:t>L’interest è composto da coppie attributo valore:</w:t>
+      </w:r>
+    </w:p>
+    <w:p>
+      <w:pPr>
+        <w:pStyle w:val="Normal"/>
+        <w:rPr>
+          <w:rFonts w:ascii="Consolas" w:hAnsi="Consolas"/>
+        </w:rPr>
+      </w:pPr>
+      <w:r>
+        <mc:AlternateContent>
+          <mc:Choice Requires="wps">
+            <w:drawing>
+              <wp:anchor behindDoc="0" distT="0" distB="0" distL="0" distR="0" simplePos="0" locked="0" layoutInCell="1" allowOverlap="1" relativeHeight="9">
+                <wp:simplePos x="0" y="0"/>
+                <wp:positionH relativeFrom="column">
+                  <wp:posOffset>-74930</wp:posOffset>
+                </wp:positionH>
+                <wp:positionV relativeFrom="paragraph">
+                  <wp:posOffset>-76835</wp:posOffset>
+                </wp:positionV>
+                <wp:extent cx="2646680" cy="1420495"/>
+                <wp:effectExtent l="0" t="0" r="0" b="0"/>
+                <wp:wrapNone/>
+                <wp:docPr id="7" name="Shape1"/>
+                <a:graphic xmlns:a="http://schemas.openxmlformats.org/drawingml/2006/main">
+                  <a:graphicData uri="http://schemas.microsoft.com/office/word/2010/wordprocessingShape">
+                    <wps:wsp>
+                      <wps:cNvSpPr/>
+                      <wps:spPr>
+                        <a:xfrm>
+                          <a:off x="0" y="0"/>
+                          <a:ext cx="2646000" cy="1419840"/>
+                        </a:xfrm>
+                        <a:prstGeom prst="rect">
+                          <a:avLst/>
+                        </a:prstGeom>
+                        <a:noFill/>
+                        <a:ln>
+                          <a:solidFill>
+                            <a:srgbClr val="3465a4"/>
+                          </a:solidFill>
+                        </a:ln>
+                      </wps:spPr>
+                      <wps:style>
+                        <a:lnRef idx="0"/>
+                        <a:fillRef idx="0"/>
+                        <a:effectRef idx="0"/>
+                        <a:fontRef idx="minor"/>
+                      </wps:style>
+                      <wps:bodyPr/>
+                    </wps:wsp>
+                  </a:graphicData>
+                </a:graphic>
+              </wp:anchor>
+            </w:drawing>
+          </mc:Choice>
+          <mc:Fallback>
+            <w:pict>
+              <v:rect id="shape_0" ID="Shape1" stroked="t" style="position:absolute;margin-left:-5.9pt;margin-top:-6.05pt;width:208.3pt;height:111.75pt">
+                <w10:wrap type="none"/>
+                <v:fill o:detectmouseclick="t" on="false"/>
+                <v:stroke color="#3465a4" joinstyle="round" endcap="flat"/>
+              </v:rect>
+            </w:pict>
+          </mc:Fallback>
+        </mc:AlternateContent>
+      </w:r>
+      <w:r>
+        <w:rPr>
+          <w:rFonts w:ascii="Consolas" w:hAnsi="Consolas"/>
+        </w:rPr>
+        <w:t>type = four-legged animal</w:t>
+      </w:r>
+    </w:p>
+    <w:p>
+      <w:pPr>
+        <w:pStyle w:val="Normal"/>
+        <w:rPr>
+          <w:rFonts w:ascii="Consolas" w:hAnsi="Consolas"/>
+        </w:rPr>
+      </w:pPr>
+      <w:r>
+        <w:rPr>
+          <w:rFonts w:ascii="Consolas" w:hAnsi="Consolas"/>
+        </w:rPr>
+        <w:t>interval = 20 ms</w:t>
+      </w:r>
+    </w:p>
+    <w:p>
+      <w:pPr>
+        <w:pStyle w:val="Normal"/>
+        <w:rPr>
+          <w:rFonts w:ascii="Consolas" w:hAnsi="Consolas"/>
+        </w:rPr>
+      </w:pPr>
+      <w:r>
+        <w:rPr>
+          <w:rFonts w:ascii="Consolas" w:hAnsi="Consolas"/>
+        </w:rPr>
+        <w:t>rect = [-100, 100, 200, 400]</w:t>
+      </w:r>
+    </w:p>
+    <w:p>
+      <w:pPr>
+        <w:pStyle w:val="Normal"/>
+        <w:rPr>
+          <w:rFonts w:ascii="Consolas" w:hAnsi="Consolas"/>
+        </w:rPr>
+      </w:pPr>
+      <w:r>
+        <w:rPr>
+          <w:rFonts w:ascii="Consolas" w:hAnsi="Consolas"/>
+        </w:rPr>
+        <w:t>timestamp = 01:20:40</w:t>
+      </w:r>
+    </w:p>
+    <w:p>
+      <w:pPr>
+        <w:pStyle w:val="Normal"/>
+        <w:rPr>
+          <w:rFonts w:ascii="Consolas" w:hAnsi="Consolas"/>
+        </w:rPr>
+      </w:pPr>
+      <w:r>
+        <w:rPr>
+          <w:rFonts w:ascii="Consolas" w:hAnsi="Consolas"/>
+        </w:rPr>
+        <w:t>expiresAt = 01:30:40</w:t>
+      </w:r>
+    </w:p>
+    <w:p>
+      <w:pPr>
+        <w:pStyle w:val="Normal"/>
+        <w:numPr>
+          <w:ilvl w:val="0"/>
+          <w:numId w:val="14"/>
+        </w:numPr>
+        <w:rPr/>
+      </w:pPr>
+      <w:r>
+        <w:rPr>
+          <w:b/>
+          <w:bCs/>
+        </w:rPr>
+        <w:t>type</w:t>
+      </w:r>
+      <w:r>
+        <w:rPr/>
+        <w:t xml:space="preserve"> → dice al sensore di stare attento ad un tipo di evento. Se un sensore non è capace di rilevare un evento farà solo da relay per i messaggi. Il duty c</w:t>
+      </w:r>
+      <w:r>
+        <w:rPr/>
+        <w:t>y</w:t>
+      </w:r>
+      <w:r>
+        <w:rPr/>
+        <w:t>cle è diverso per i sensori che fanno solo relay</w:t>
+      </w:r>
+    </w:p>
+    <w:p>
+      <w:pPr>
+        <w:pStyle w:val="Normal"/>
+        <w:numPr>
+          <w:ilvl w:val="0"/>
+          <w:numId w:val="14"/>
+        </w:numPr>
+        <w:rPr/>
+      </w:pPr>
+      <w:r>
+        <w:rPr>
+          <w:b/>
+          <w:bCs/>
+        </w:rPr>
+        <w:t>interval</w:t>
+      </w:r>
+      <w:r>
+        <w:rPr/>
+        <w:t xml:space="preserve"> → i sensori riconfigurano il loro duty cicle per misurare l’evento con la frequenza definita</w:t>
+      </w:r>
+    </w:p>
+    <w:p>
+      <w:pPr>
+        <w:pStyle w:val="Normal"/>
+        <w:numPr>
+          <w:ilvl w:val="0"/>
+          <w:numId w:val="14"/>
+        </w:numPr>
+        <w:rPr/>
+      </w:pPr>
+      <w:r>
+        <w:rPr>
+          <w:b/>
+          <w:bCs/>
+        </w:rPr>
+        <w:t>rect</w:t>
+      </w:r>
+      <w:r>
+        <w:rPr/>
+        <w:t xml:space="preserve"> → area rettangolare in cui cercare l’evento. Le coordinate non sono coordinate assolute di lat e long, ma relativa ad un punto della rete</w:t>
+      </w:r>
+    </w:p>
+    <w:p>
+      <w:pPr>
+        <w:pStyle w:val="Normal"/>
+        <w:numPr>
+          <w:ilvl w:val="0"/>
+          <w:numId w:val="14"/>
+        </w:numPr>
+        <w:rPr/>
+      </w:pPr>
+      <w:r>
+        <w:rPr>
+          <w:b/>
+          <w:bCs/>
+        </w:rPr>
+        <w:t>timestamp</w:t>
+      </w:r>
+      <w:r>
+        <w:rPr/>
+        <w:t xml:space="preserve"> → quando è stato fatto l’interest, gli orologi devono essere sincronizzati</w:t>
+      </w:r>
+    </w:p>
+    <w:p>
+      <w:pPr>
+        <w:pStyle w:val="Normal"/>
+        <w:numPr>
+          <w:ilvl w:val="0"/>
+          <w:numId w:val="14"/>
+        </w:numPr>
+        <w:rPr/>
+      </w:pPr>
+      <w:r>
+        <w:rPr>
+          <w:b/>
+          <w:bCs/>
+        </w:rPr>
+        <w:t>expiresAt</w:t>
+      </w:r>
+      <w:r>
+        <w:rPr/>
+        <w:t xml:space="preserve"> → quando scade l’interest</w:t>
+      </w:r>
+    </w:p>
+    <w:p>
+      <w:pPr>
+        <w:pStyle w:val="Normal"/>
+        <w:rPr/>
+      </w:pPr>
+      <w:r>
+        <w:rPr/>
+      </w:r>
+    </w:p>
+    <w:p>
+      <w:pPr>
+        <w:pStyle w:val="Normal"/>
+        <w:spacing w:before="0" w:after="160"/>
         <w:rPr/>
       </w:pPr>
       <w:r>
@@ -4513,6 +5064,7 @@
       </w:pPr>
       <w:rPr>
         <w:rFonts w:ascii="Wingdings" w:hAnsi="Wingdings" w:cs="Wingdings" w:hint="default"/>
+        <w:rFonts w:cs="Wingdings"/>
       </w:rPr>
     </w:lvl>
     <w:lvl w:ilvl="3">
@@ -4525,6 +5077,7 @@
       </w:pPr>
       <w:rPr>
         <w:rFonts w:ascii="Symbol" w:hAnsi="Symbol" w:cs="Symbol" w:hint="default"/>
+        <w:rFonts w:cs="Symbol"/>
       </w:rPr>
     </w:lvl>
     <w:lvl w:ilvl="4">
@@ -4550,6 +5103,7 @@
       </w:pPr>
       <w:rPr>
         <w:rFonts w:ascii="Wingdings" w:hAnsi="Wingdings" w:cs="Wingdings" w:hint="default"/>
+        <w:rFonts w:cs="Wingdings"/>
       </w:rPr>
     </w:lvl>
     <w:lvl w:ilvl="6">
@@ -4562,6 +5116,7 @@
       </w:pPr>
       <w:rPr>
         <w:rFonts w:ascii="Symbol" w:hAnsi="Symbol" w:cs="Symbol" w:hint="default"/>
+        <w:rFonts w:cs="Symbol"/>
       </w:rPr>
     </w:lvl>
     <w:lvl w:ilvl="7">
@@ -4587,6 +5142,7 @@
       </w:pPr>
       <w:rPr>
         <w:rFonts w:ascii="Wingdings" w:hAnsi="Wingdings" w:cs="Wingdings" w:hint="default"/>
+        <w:rFonts w:cs="Wingdings"/>
       </w:rPr>
     </w:lvl>
   </w:abstractNum>
@@ -4627,6 +5183,7 @@
       </w:pPr>
       <w:rPr>
         <w:rFonts w:ascii="Wingdings" w:hAnsi="Wingdings" w:cs="Wingdings" w:hint="default"/>
+        <w:rFonts w:cs="Wingdings"/>
       </w:rPr>
     </w:lvl>
     <w:lvl w:ilvl="3">
@@ -4639,6 +5196,7 @@
       </w:pPr>
       <w:rPr>
         <w:rFonts w:ascii="Symbol" w:hAnsi="Symbol" w:cs="Symbol" w:hint="default"/>
+        <w:rFonts w:cs="Symbol"/>
       </w:rPr>
     </w:lvl>
     <w:lvl w:ilvl="4">
@@ -4664,6 +5222,7 @@
       </w:pPr>
       <w:rPr>
         <w:rFonts w:ascii="Wingdings" w:hAnsi="Wingdings" w:cs="Wingdings" w:hint="default"/>
+        <w:rFonts w:cs="Wingdings"/>
       </w:rPr>
     </w:lvl>
     <w:lvl w:ilvl="6">
@@ -4676,6 +5235,7 @@
       </w:pPr>
       <w:rPr>
         <w:rFonts w:ascii="Symbol" w:hAnsi="Symbol" w:cs="Symbol" w:hint="default"/>
+        <w:rFonts w:cs="Symbol"/>
       </w:rPr>
     </w:lvl>
     <w:lvl w:ilvl="7">
@@ -4701,6 +5261,7 @@
       </w:pPr>
       <w:rPr>
         <w:rFonts w:ascii="Wingdings" w:hAnsi="Wingdings" w:cs="Wingdings" w:hint="default"/>
+        <w:rFonts w:cs="Wingdings"/>
       </w:rPr>
     </w:lvl>
   </w:abstractNum>
@@ -4741,6 +5302,7 @@
       </w:pPr>
       <w:rPr>
         <w:rFonts w:ascii="Wingdings" w:hAnsi="Wingdings" w:cs="Wingdings" w:hint="default"/>
+        <w:rFonts w:cs="Wingdings"/>
       </w:rPr>
     </w:lvl>
     <w:lvl w:ilvl="3">
@@ -4753,6 +5315,7 @@
       </w:pPr>
       <w:rPr>
         <w:rFonts w:ascii="Symbol" w:hAnsi="Symbol" w:cs="Symbol" w:hint="default"/>
+        <w:rFonts w:cs="Symbol"/>
       </w:rPr>
     </w:lvl>
     <w:lvl w:ilvl="4">
@@ -4778,6 +5341,7 @@
       </w:pPr>
       <w:rPr>
         <w:rFonts w:ascii="Wingdings" w:hAnsi="Wingdings" w:cs="Wingdings" w:hint="default"/>
+        <w:rFonts w:cs="Wingdings"/>
       </w:rPr>
     </w:lvl>
     <w:lvl w:ilvl="6">
@@ -4790,6 +5354,7 @@
       </w:pPr>
       <w:rPr>
         <w:rFonts w:ascii="Symbol" w:hAnsi="Symbol" w:cs="Symbol" w:hint="default"/>
+        <w:rFonts w:cs="Symbol"/>
       </w:rPr>
     </w:lvl>
     <w:lvl w:ilvl="7">
@@ -4815,6 +5380,7 @@
       </w:pPr>
       <w:rPr>
         <w:rFonts w:ascii="Wingdings" w:hAnsi="Wingdings" w:cs="Wingdings" w:hint="default"/>
+        <w:rFonts w:cs="Wingdings"/>
       </w:rPr>
     </w:lvl>
   </w:abstractNum>
@@ -4829,6 +5395,7 @@
       </w:pPr>
       <w:rPr>
         <w:rFonts w:ascii="Symbol" w:hAnsi="Symbol" w:cs="Symbol" w:hint="default"/>
+        <w:rFonts w:cs="Symbol"/>
       </w:rPr>
     </w:lvl>
     <w:lvl w:ilvl="1">
@@ -4854,6 +5421,7 @@
       </w:pPr>
       <w:rPr>
         <w:rFonts w:ascii="Wingdings" w:hAnsi="Wingdings" w:cs="Wingdings" w:hint="default"/>
+        <w:rFonts w:cs="Wingdings"/>
       </w:rPr>
     </w:lvl>
     <w:lvl w:ilvl="3">
@@ -4866,6 +5434,7 @@
       </w:pPr>
       <w:rPr>
         <w:rFonts w:ascii="Symbol" w:hAnsi="Symbol" w:cs="Symbol" w:hint="default"/>
+        <w:rFonts w:cs="Symbol"/>
       </w:rPr>
     </w:lvl>
     <w:lvl w:ilvl="4">
@@ -4891,6 +5460,7 @@
       </w:pPr>
       <w:rPr>
         <w:rFonts w:ascii="Wingdings" w:hAnsi="Wingdings" w:cs="Wingdings" w:hint="default"/>
+        <w:rFonts w:cs="Wingdings"/>
       </w:rPr>
     </w:lvl>
     <w:lvl w:ilvl="6">
@@ -4903,6 +5473,7 @@
       </w:pPr>
       <w:rPr>
         <w:rFonts w:ascii="Symbol" w:hAnsi="Symbol" w:cs="Symbol" w:hint="default"/>
+        <w:rFonts w:cs="Symbol"/>
       </w:rPr>
     </w:lvl>
     <w:lvl w:ilvl="7">
@@ -4928,6 +5499,7 @@
       </w:pPr>
       <w:rPr>
         <w:rFonts w:ascii="Wingdings" w:hAnsi="Wingdings" w:cs="Wingdings" w:hint="default"/>
+        <w:rFonts w:cs="Wingdings"/>
       </w:rPr>
     </w:lvl>
   </w:abstractNum>
@@ -4942,6 +5514,7 @@
       </w:pPr>
       <w:rPr>
         <w:rFonts w:ascii="Symbol" w:hAnsi="Symbol" w:cs="Symbol" w:hint="default"/>
+        <w:rFonts w:cs="Symbol"/>
       </w:rPr>
     </w:lvl>
     <w:lvl w:ilvl="1">
@@ -4967,6 +5540,7 @@
       </w:pPr>
       <w:rPr>
         <w:rFonts w:ascii="Wingdings" w:hAnsi="Wingdings" w:cs="Wingdings" w:hint="default"/>
+        <w:rFonts w:cs="Wingdings"/>
       </w:rPr>
     </w:lvl>
     <w:lvl w:ilvl="3">
@@ -4979,6 +5553,7 @@
       </w:pPr>
       <w:rPr>
         <w:rFonts w:ascii="Symbol" w:hAnsi="Symbol" w:cs="Symbol" w:hint="default"/>
+        <w:rFonts w:cs="Symbol"/>
       </w:rPr>
     </w:lvl>
     <w:lvl w:ilvl="4">
@@ -5004,6 +5579,7 @@
       </w:pPr>
       <w:rPr>
         <w:rFonts w:ascii="Wingdings" w:hAnsi="Wingdings" w:cs="Wingdings" w:hint="default"/>
+        <w:rFonts w:cs="Wingdings"/>
       </w:rPr>
     </w:lvl>
     <w:lvl w:ilvl="6">
@@ -5016,6 +5592,7 @@
       </w:pPr>
       <w:rPr>
         <w:rFonts w:ascii="Symbol" w:hAnsi="Symbol" w:cs="Symbol" w:hint="default"/>
+        <w:rFonts w:cs="Symbol"/>
       </w:rPr>
     </w:lvl>
     <w:lvl w:ilvl="7">
@@ -5041,6 +5618,7 @@
       </w:pPr>
       <w:rPr>
         <w:rFonts w:ascii="Wingdings" w:hAnsi="Wingdings" w:cs="Wingdings" w:hint="default"/>
+        <w:rFonts w:cs="Wingdings"/>
       </w:rPr>
     </w:lvl>
   </w:abstractNum>
@@ -5055,6 +5633,7 @@
       </w:pPr>
       <w:rPr>
         <w:rFonts w:ascii="Symbol" w:hAnsi="Symbol" w:cs="Symbol" w:hint="default"/>
+        <w:rFonts w:cs="Symbol"/>
       </w:rPr>
     </w:lvl>
     <w:lvl w:ilvl="1">
@@ -5080,6 +5659,7 @@
       </w:pPr>
       <w:rPr>
         <w:rFonts w:ascii="Wingdings" w:hAnsi="Wingdings" w:cs="Wingdings" w:hint="default"/>
+        <w:rFonts w:cs="Wingdings"/>
       </w:rPr>
     </w:lvl>
     <w:lvl w:ilvl="3">
@@ -5092,6 +5672,7 @@
       </w:pPr>
       <w:rPr>
         <w:rFonts w:ascii="Symbol" w:hAnsi="Symbol" w:cs="Symbol" w:hint="default"/>
+        <w:rFonts w:cs="Symbol"/>
       </w:rPr>
     </w:lvl>
     <w:lvl w:ilvl="4">
@@ -5117,6 +5698,7 @@
       </w:pPr>
       <w:rPr>
         <w:rFonts w:ascii="Wingdings" w:hAnsi="Wingdings" w:cs="Wingdings" w:hint="default"/>
+        <w:rFonts w:cs="Wingdings"/>
       </w:rPr>
     </w:lvl>
     <w:lvl w:ilvl="6">
@@ -5129,6 +5711,7 @@
       </w:pPr>
       <w:rPr>
         <w:rFonts w:ascii="Symbol" w:hAnsi="Symbol" w:cs="Symbol" w:hint="default"/>
+        <w:rFonts w:cs="Symbol"/>
       </w:rPr>
     </w:lvl>
     <w:lvl w:ilvl="7">
@@ -5154,6 +5737,7 @@
       </w:pPr>
       <w:rPr>
         <w:rFonts w:ascii="Wingdings" w:hAnsi="Wingdings" w:cs="Wingdings" w:hint="default"/>
+        <w:rFonts w:cs="Wingdings"/>
       </w:rPr>
     </w:lvl>
   </w:abstractNum>
@@ -5596,6 +6180,700 @@
     </w:lvl>
   </w:abstractNum>
   <w:abstractNum w:abstractNumId="10">
+    <w:lvl w:ilvl="0">
+      <w:start w:val="1"/>
+      <w:numFmt w:val="decimal"/>
+      <w:lvlText w:val="%1."/>
+      <w:lvlJc w:val="left"/>
+      <w:pPr>
+        <w:tabs>
+          <w:tab w:val="num" w:pos="720"/>
+        </w:tabs>
+        <w:ind w:left="720" w:hanging="360"/>
+      </w:pPr>
+    </w:lvl>
+    <w:lvl w:ilvl="1">
+      <w:start w:val="1"/>
+      <w:numFmt w:val="decimal"/>
+      <w:lvlText w:val="%2."/>
+      <w:lvlJc w:val="left"/>
+      <w:pPr>
+        <w:tabs>
+          <w:tab w:val="num" w:pos="1080"/>
+        </w:tabs>
+        <w:ind w:left="1080" w:hanging="360"/>
+      </w:pPr>
+    </w:lvl>
+    <w:lvl w:ilvl="2">
+      <w:start w:val="1"/>
+      <w:numFmt w:val="decimal"/>
+      <w:lvlText w:val="%3."/>
+      <w:lvlJc w:val="left"/>
+      <w:pPr>
+        <w:tabs>
+          <w:tab w:val="num" w:pos="1440"/>
+        </w:tabs>
+        <w:ind w:left="1440" w:hanging="360"/>
+      </w:pPr>
+    </w:lvl>
+    <w:lvl w:ilvl="3">
+      <w:start w:val="1"/>
+      <w:numFmt w:val="decimal"/>
+      <w:lvlText w:val="%4."/>
+      <w:lvlJc w:val="left"/>
+      <w:pPr>
+        <w:tabs>
+          <w:tab w:val="num" w:pos="1800"/>
+        </w:tabs>
+        <w:ind w:left="1800" w:hanging="360"/>
+      </w:pPr>
+    </w:lvl>
+    <w:lvl w:ilvl="4">
+      <w:start w:val="1"/>
+      <w:numFmt w:val="decimal"/>
+      <w:lvlText w:val="%5."/>
+      <w:lvlJc w:val="left"/>
+      <w:pPr>
+        <w:tabs>
+          <w:tab w:val="num" w:pos="2160"/>
+        </w:tabs>
+        <w:ind w:left="2160" w:hanging="360"/>
+      </w:pPr>
+    </w:lvl>
+    <w:lvl w:ilvl="5">
+      <w:start w:val="1"/>
+      <w:numFmt w:val="decimal"/>
+      <w:lvlText w:val="%6."/>
+      <w:lvlJc w:val="left"/>
+      <w:pPr>
+        <w:tabs>
+          <w:tab w:val="num" w:pos="2520"/>
+        </w:tabs>
+        <w:ind w:left="2520" w:hanging="360"/>
+      </w:pPr>
+    </w:lvl>
+    <w:lvl w:ilvl="6">
+      <w:start w:val="1"/>
+      <w:numFmt w:val="decimal"/>
+      <w:lvlText w:val="%7."/>
+      <w:lvlJc w:val="left"/>
+      <w:pPr>
+        <w:tabs>
+          <w:tab w:val="num" w:pos="2880"/>
+        </w:tabs>
+        <w:ind w:left="2880" w:hanging="360"/>
+      </w:pPr>
+    </w:lvl>
+    <w:lvl w:ilvl="7">
+      <w:start w:val="1"/>
+      <w:numFmt w:val="decimal"/>
+      <w:lvlText w:val="%8."/>
+      <w:lvlJc w:val="left"/>
+      <w:pPr>
+        <w:tabs>
+          <w:tab w:val="num" w:pos="3240"/>
+        </w:tabs>
+        <w:ind w:left="3240" w:hanging="360"/>
+      </w:pPr>
+    </w:lvl>
+    <w:lvl w:ilvl="8">
+      <w:start w:val="1"/>
+      <w:numFmt w:val="decimal"/>
+      <w:lvlText w:val="%9."/>
+      <w:lvlJc w:val="left"/>
+      <w:pPr>
+        <w:tabs>
+          <w:tab w:val="num" w:pos="3600"/>
+        </w:tabs>
+        <w:ind w:left="3600" w:hanging="360"/>
+      </w:pPr>
+    </w:lvl>
+  </w:abstractNum>
+  <w:abstractNum w:abstractNumId="11">
+    <w:lvl w:ilvl="0">
+      <w:start w:val="1"/>
+      <w:numFmt w:val="bullet"/>
+      <w:lvlText w:val=""/>
+      <w:lvlJc w:val="left"/>
+      <w:pPr>
+        <w:tabs>
+          <w:tab w:val="num" w:pos="720"/>
+        </w:tabs>
+        <w:ind w:left="720" w:hanging="360"/>
+      </w:pPr>
+      <w:rPr>
+        <w:rFonts w:ascii="Symbol" w:hAnsi="Symbol" w:cs="Symbol" w:hint="default"/>
+        <w:rFonts w:cs="OpenSymbol"/>
+      </w:rPr>
+    </w:lvl>
+    <w:lvl w:ilvl="1">
+      <w:start w:val="1"/>
+      <w:numFmt w:val="bullet"/>
+      <w:lvlText w:val="◦"/>
+      <w:lvlJc w:val="left"/>
+      <w:pPr>
+        <w:tabs>
+          <w:tab w:val="num" w:pos="1080"/>
+        </w:tabs>
+        <w:ind w:left="1080" w:hanging="360"/>
+      </w:pPr>
+      <w:rPr>
+        <w:rFonts w:ascii="OpenSymbol" w:hAnsi="OpenSymbol" w:cs="OpenSymbol" w:hint="default"/>
+        <w:rFonts w:cs="OpenSymbol"/>
+      </w:rPr>
+    </w:lvl>
+    <w:lvl w:ilvl="2">
+      <w:start w:val="1"/>
+      <w:numFmt w:val="bullet"/>
+      <w:lvlText w:val="▪"/>
+      <w:lvlJc w:val="left"/>
+      <w:pPr>
+        <w:tabs>
+          <w:tab w:val="num" w:pos="1440"/>
+        </w:tabs>
+        <w:ind w:left="1440" w:hanging="360"/>
+      </w:pPr>
+      <w:rPr>
+        <w:rFonts w:ascii="OpenSymbol" w:hAnsi="OpenSymbol" w:cs="OpenSymbol" w:hint="default"/>
+        <w:rFonts w:cs="OpenSymbol"/>
+      </w:rPr>
+    </w:lvl>
+    <w:lvl w:ilvl="3">
+      <w:start w:val="1"/>
+      <w:numFmt w:val="bullet"/>
+      <w:lvlText w:val=""/>
+      <w:lvlJc w:val="left"/>
+      <w:pPr>
+        <w:tabs>
+          <w:tab w:val="num" w:pos="1800"/>
+        </w:tabs>
+        <w:ind w:left="1800" w:hanging="360"/>
+      </w:pPr>
+      <w:rPr>
+        <w:rFonts w:ascii="Symbol" w:hAnsi="Symbol" w:cs="Symbol" w:hint="default"/>
+        <w:rFonts w:cs="OpenSymbol"/>
+      </w:rPr>
+    </w:lvl>
+    <w:lvl w:ilvl="4">
+      <w:start w:val="1"/>
+      <w:numFmt w:val="bullet"/>
+      <w:lvlText w:val="◦"/>
+      <w:lvlJc w:val="left"/>
+      <w:pPr>
+        <w:tabs>
+          <w:tab w:val="num" w:pos="2160"/>
+        </w:tabs>
+        <w:ind w:left="2160" w:hanging="360"/>
+      </w:pPr>
+      <w:rPr>
+        <w:rFonts w:ascii="OpenSymbol" w:hAnsi="OpenSymbol" w:cs="OpenSymbol" w:hint="default"/>
+        <w:rFonts w:cs="OpenSymbol"/>
+      </w:rPr>
+    </w:lvl>
+    <w:lvl w:ilvl="5">
+      <w:start w:val="1"/>
+      <w:numFmt w:val="bullet"/>
+      <w:lvlText w:val="▪"/>
+      <w:lvlJc w:val="left"/>
+      <w:pPr>
+        <w:tabs>
+          <w:tab w:val="num" w:pos="2520"/>
+        </w:tabs>
+        <w:ind w:left="2520" w:hanging="360"/>
+      </w:pPr>
+      <w:rPr>
+        <w:rFonts w:ascii="OpenSymbol" w:hAnsi="OpenSymbol" w:cs="OpenSymbol" w:hint="default"/>
+        <w:rFonts w:cs="OpenSymbol"/>
+      </w:rPr>
+    </w:lvl>
+    <w:lvl w:ilvl="6">
+      <w:start w:val="1"/>
+      <w:numFmt w:val="bullet"/>
+      <w:lvlText w:val=""/>
+      <w:lvlJc w:val="left"/>
+      <w:pPr>
+        <w:tabs>
+          <w:tab w:val="num" w:pos="2880"/>
+        </w:tabs>
+        <w:ind w:left="2880" w:hanging="360"/>
+      </w:pPr>
+      <w:rPr>
+        <w:rFonts w:ascii="Symbol" w:hAnsi="Symbol" w:cs="Symbol" w:hint="default"/>
+        <w:rFonts w:cs="OpenSymbol"/>
+      </w:rPr>
+    </w:lvl>
+    <w:lvl w:ilvl="7">
+      <w:start w:val="1"/>
+      <w:numFmt w:val="bullet"/>
+      <w:lvlText w:val="◦"/>
+      <w:lvlJc w:val="left"/>
+      <w:pPr>
+        <w:tabs>
+          <w:tab w:val="num" w:pos="3240"/>
+        </w:tabs>
+        <w:ind w:left="3240" w:hanging="360"/>
+      </w:pPr>
+      <w:rPr>
+        <w:rFonts w:ascii="OpenSymbol" w:hAnsi="OpenSymbol" w:cs="OpenSymbol" w:hint="default"/>
+        <w:rFonts w:cs="OpenSymbol"/>
+      </w:rPr>
+    </w:lvl>
+    <w:lvl w:ilvl="8">
+      <w:start w:val="1"/>
+      <w:numFmt w:val="bullet"/>
+      <w:lvlText w:val="▪"/>
+      <w:lvlJc w:val="left"/>
+      <w:pPr>
+        <w:tabs>
+          <w:tab w:val="num" w:pos="3600"/>
+        </w:tabs>
+        <w:ind w:left="3600" w:hanging="360"/>
+      </w:pPr>
+      <w:rPr>
+        <w:rFonts w:ascii="OpenSymbol" w:hAnsi="OpenSymbol" w:cs="OpenSymbol" w:hint="default"/>
+        <w:rFonts w:cs="OpenSymbol"/>
+      </w:rPr>
+    </w:lvl>
+  </w:abstractNum>
+  <w:abstractNum w:abstractNumId="12">
+    <w:lvl w:ilvl="0">
+      <w:start w:val="1"/>
+      <w:numFmt w:val="bullet"/>
+      <w:lvlText w:val=""/>
+      <w:lvlJc w:val="left"/>
+      <w:pPr>
+        <w:tabs>
+          <w:tab w:val="num" w:pos="720"/>
+        </w:tabs>
+        <w:ind w:left="720" w:hanging="360"/>
+      </w:pPr>
+      <w:rPr>
+        <w:rFonts w:ascii="Symbol" w:hAnsi="Symbol" w:cs="Symbol" w:hint="default"/>
+        <w:rFonts w:cs="OpenSymbol"/>
+      </w:rPr>
+    </w:lvl>
+    <w:lvl w:ilvl="1">
+      <w:start w:val="1"/>
+      <w:numFmt w:val="bullet"/>
+      <w:lvlText w:val="◦"/>
+      <w:lvlJc w:val="left"/>
+      <w:pPr>
+        <w:tabs>
+          <w:tab w:val="num" w:pos="1080"/>
+        </w:tabs>
+        <w:ind w:left="1080" w:hanging="360"/>
+      </w:pPr>
+      <w:rPr>
+        <w:rFonts w:ascii="OpenSymbol" w:hAnsi="OpenSymbol" w:cs="OpenSymbol" w:hint="default"/>
+        <w:rFonts w:cs="OpenSymbol"/>
+      </w:rPr>
+    </w:lvl>
+    <w:lvl w:ilvl="2">
+      <w:start w:val="1"/>
+      <w:numFmt w:val="bullet"/>
+      <w:lvlText w:val="▪"/>
+      <w:lvlJc w:val="left"/>
+      <w:pPr>
+        <w:tabs>
+          <w:tab w:val="num" w:pos="1440"/>
+        </w:tabs>
+        <w:ind w:left="1440" w:hanging="360"/>
+      </w:pPr>
+      <w:rPr>
+        <w:rFonts w:ascii="OpenSymbol" w:hAnsi="OpenSymbol" w:cs="OpenSymbol" w:hint="default"/>
+        <w:rFonts w:cs="OpenSymbol"/>
+      </w:rPr>
+    </w:lvl>
+    <w:lvl w:ilvl="3">
+      <w:start w:val="1"/>
+      <w:numFmt w:val="bullet"/>
+      <w:lvlText w:val=""/>
+      <w:lvlJc w:val="left"/>
+      <w:pPr>
+        <w:tabs>
+          <w:tab w:val="num" w:pos="1800"/>
+        </w:tabs>
+        <w:ind w:left="1800" w:hanging="360"/>
+      </w:pPr>
+      <w:rPr>
+        <w:rFonts w:ascii="Symbol" w:hAnsi="Symbol" w:cs="Symbol" w:hint="default"/>
+        <w:rFonts w:cs="OpenSymbol"/>
+      </w:rPr>
+    </w:lvl>
+    <w:lvl w:ilvl="4">
+      <w:start w:val="1"/>
+      <w:numFmt w:val="bullet"/>
+      <w:lvlText w:val="◦"/>
+      <w:lvlJc w:val="left"/>
+      <w:pPr>
+        <w:tabs>
+          <w:tab w:val="num" w:pos="2160"/>
+        </w:tabs>
+        <w:ind w:left="2160" w:hanging="360"/>
+      </w:pPr>
+      <w:rPr>
+        <w:rFonts w:ascii="OpenSymbol" w:hAnsi="OpenSymbol" w:cs="OpenSymbol" w:hint="default"/>
+        <w:rFonts w:cs="OpenSymbol"/>
+      </w:rPr>
+    </w:lvl>
+    <w:lvl w:ilvl="5">
+      <w:start w:val="1"/>
+      <w:numFmt w:val="bullet"/>
+      <w:lvlText w:val="▪"/>
+      <w:lvlJc w:val="left"/>
+      <w:pPr>
+        <w:tabs>
+          <w:tab w:val="num" w:pos="2520"/>
+        </w:tabs>
+        <w:ind w:left="2520" w:hanging="360"/>
+      </w:pPr>
+      <w:rPr>
+        <w:rFonts w:ascii="OpenSymbol" w:hAnsi="OpenSymbol" w:cs="OpenSymbol" w:hint="default"/>
+        <w:rFonts w:cs="OpenSymbol"/>
+      </w:rPr>
+    </w:lvl>
+    <w:lvl w:ilvl="6">
+      <w:start w:val="1"/>
+      <w:numFmt w:val="bullet"/>
+      <w:lvlText w:val=""/>
+      <w:lvlJc w:val="left"/>
+      <w:pPr>
+        <w:tabs>
+          <w:tab w:val="num" w:pos="2880"/>
+        </w:tabs>
+        <w:ind w:left="2880" w:hanging="360"/>
+      </w:pPr>
+      <w:rPr>
+        <w:rFonts w:ascii="Symbol" w:hAnsi="Symbol" w:cs="Symbol" w:hint="default"/>
+        <w:rFonts w:cs="OpenSymbol"/>
+      </w:rPr>
+    </w:lvl>
+    <w:lvl w:ilvl="7">
+      <w:start w:val="1"/>
+      <w:numFmt w:val="bullet"/>
+      <w:lvlText w:val="◦"/>
+      <w:lvlJc w:val="left"/>
+      <w:pPr>
+        <w:tabs>
+          <w:tab w:val="num" w:pos="3240"/>
+        </w:tabs>
+        <w:ind w:left="3240" w:hanging="360"/>
+      </w:pPr>
+      <w:rPr>
+        <w:rFonts w:ascii="OpenSymbol" w:hAnsi="OpenSymbol" w:cs="OpenSymbol" w:hint="default"/>
+        <w:rFonts w:cs="OpenSymbol"/>
+      </w:rPr>
+    </w:lvl>
+    <w:lvl w:ilvl="8">
+      <w:start w:val="1"/>
+      <w:numFmt w:val="bullet"/>
+      <w:lvlText w:val="▪"/>
+      <w:lvlJc w:val="left"/>
+      <w:pPr>
+        <w:tabs>
+          <w:tab w:val="num" w:pos="3600"/>
+        </w:tabs>
+        <w:ind w:left="3600" w:hanging="360"/>
+      </w:pPr>
+      <w:rPr>
+        <w:rFonts w:ascii="OpenSymbol" w:hAnsi="OpenSymbol" w:cs="OpenSymbol" w:hint="default"/>
+        <w:rFonts w:cs="OpenSymbol"/>
+      </w:rPr>
+    </w:lvl>
+  </w:abstractNum>
+  <w:abstractNum w:abstractNumId="13">
+    <w:lvl w:ilvl="0">
+      <w:start w:val="1"/>
+      <w:numFmt w:val="bullet"/>
+      <w:lvlText w:val=""/>
+      <w:lvlJc w:val="left"/>
+      <w:pPr>
+        <w:tabs>
+          <w:tab w:val="num" w:pos="720"/>
+        </w:tabs>
+        <w:ind w:left="720" w:hanging="360"/>
+      </w:pPr>
+      <w:rPr>
+        <w:rFonts w:ascii="Symbol" w:hAnsi="Symbol" w:cs="Symbol" w:hint="default"/>
+        <w:rFonts w:cs="OpenSymbol"/>
+      </w:rPr>
+    </w:lvl>
+    <w:lvl w:ilvl="1">
+      <w:start w:val="1"/>
+      <w:numFmt w:val="bullet"/>
+      <w:lvlText w:val="◦"/>
+      <w:lvlJc w:val="left"/>
+      <w:pPr>
+        <w:tabs>
+          <w:tab w:val="num" w:pos="1080"/>
+        </w:tabs>
+        <w:ind w:left="1080" w:hanging="360"/>
+      </w:pPr>
+      <w:rPr>
+        <w:rFonts w:ascii="OpenSymbol" w:hAnsi="OpenSymbol" w:cs="OpenSymbol" w:hint="default"/>
+        <w:rFonts w:cs="OpenSymbol"/>
+      </w:rPr>
+    </w:lvl>
+    <w:lvl w:ilvl="2">
+      <w:start w:val="1"/>
+      <w:numFmt w:val="bullet"/>
+      <w:lvlText w:val="▪"/>
+      <w:lvlJc w:val="left"/>
+      <w:pPr>
+        <w:tabs>
+          <w:tab w:val="num" w:pos="1440"/>
+        </w:tabs>
+        <w:ind w:left="1440" w:hanging="360"/>
+      </w:pPr>
+      <w:rPr>
+        <w:rFonts w:ascii="OpenSymbol" w:hAnsi="OpenSymbol" w:cs="OpenSymbol" w:hint="default"/>
+        <w:rFonts w:cs="OpenSymbol"/>
+      </w:rPr>
+    </w:lvl>
+    <w:lvl w:ilvl="3">
+      <w:start w:val="1"/>
+      <w:numFmt w:val="bullet"/>
+      <w:lvlText w:val=""/>
+      <w:lvlJc w:val="left"/>
+      <w:pPr>
+        <w:tabs>
+          <w:tab w:val="num" w:pos="1800"/>
+        </w:tabs>
+        <w:ind w:left="1800" w:hanging="360"/>
+      </w:pPr>
+      <w:rPr>
+        <w:rFonts w:ascii="Symbol" w:hAnsi="Symbol" w:cs="Symbol" w:hint="default"/>
+        <w:rFonts w:cs="OpenSymbol"/>
+      </w:rPr>
+    </w:lvl>
+    <w:lvl w:ilvl="4">
+      <w:start w:val="1"/>
+      <w:numFmt w:val="bullet"/>
+      <w:lvlText w:val="◦"/>
+      <w:lvlJc w:val="left"/>
+      <w:pPr>
+        <w:tabs>
+          <w:tab w:val="num" w:pos="2160"/>
+        </w:tabs>
+        <w:ind w:left="2160" w:hanging="360"/>
+      </w:pPr>
+      <w:rPr>
+        <w:rFonts w:ascii="OpenSymbol" w:hAnsi="OpenSymbol" w:cs="OpenSymbol" w:hint="default"/>
+        <w:rFonts w:cs="OpenSymbol"/>
+      </w:rPr>
+    </w:lvl>
+    <w:lvl w:ilvl="5">
+      <w:start w:val="1"/>
+      <w:numFmt w:val="bullet"/>
+      <w:lvlText w:val="▪"/>
+      <w:lvlJc w:val="left"/>
+      <w:pPr>
+        <w:tabs>
+          <w:tab w:val="num" w:pos="2520"/>
+        </w:tabs>
+        <w:ind w:left="2520" w:hanging="360"/>
+      </w:pPr>
+      <w:rPr>
+        <w:rFonts w:ascii="OpenSymbol" w:hAnsi="OpenSymbol" w:cs="OpenSymbol" w:hint="default"/>
+        <w:rFonts w:cs="OpenSymbol"/>
+      </w:rPr>
+    </w:lvl>
+    <w:lvl w:ilvl="6">
+      <w:start w:val="1"/>
+      <w:numFmt w:val="bullet"/>
+      <w:lvlText w:val=""/>
+      <w:lvlJc w:val="left"/>
+      <w:pPr>
+        <w:tabs>
+          <w:tab w:val="num" w:pos="2880"/>
+        </w:tabs>
+        <w:ind w:left="2880" w:hanging="360"/>
+      </w:pPr>
+      <w:rPr>
+        <w:rFonts w:ascii="Symbol" w:hAnsi="Symbol" w:cs="Symbol" w:hint="default"/>
+        <w:rFonts w:cs="OpenSymbol"/>
+      </w:rPr>
+    </w:lvl>
+    <w:lvl w:ilvl="7">
+      <w:start w:val="1"/>
+      <w:numFmt w:val="bullet"/>
+      <w:lvlText w:val="◦"/>
+      <w:lvlJc w:val="left"/>
+      <w:pPr>
+        <w:tabs>
+          <w:tab w:val="num" w:pos="3240"/>
+        </w:tabs>
+        <w:ind w:left="3240" w:hanging="360"/>
+      </w:pPr>
+      <w:rPr>
+        <w:rFonts w:ascii="OpenSymbol" w:hAnsi="OpenSymbol" w:cs="OpenSymbol" w:hint="default"/>
+        <w:rFonts w:cs="OpenSymbol"/>
+      </w:rPr>
+    </w:lvl>
+    <w:lvl w:ilvl="8">
+      <w:start w:val="1"/>
+      <w:numFmt w:val="bullet"/>
+      <w:lvlText w:val="▪"/>
+      <w:lvlJc w:val="left"/>
+      <w:pPr>
+        <w:tabs>
+          <w:tab w:val="num" w:pos="3600"/>
+        </w:tabs>
+        <w:ind w:left="3600" w:hanging="360"/>
+      </w:pPr>
+      <w:rPr>
+        <w:rFonts w:ascii="OpenSymbol" w:hAnsi="OpenSymbol" w:cs="OpenSymbol" w:hint="default"/>
+        <w:rFonts w:cs="OpenSymbol"/>
+      </w:rPr>
+    </w:lvl>
+  </w:abstractNum>
+  <w:abstractNum w:abstractNumId="14">
+    <w:lvl w:ilvl="0">
+      <w:start w:val="1"/>
+      <w:numFmt w:val="bullet"/>
+      <w:lvlText w:val=""/>
+      <w:lvlJc w:val="left"/>
+      <w:pPr>
+        <w:tabs>
+          <w:tab w:val="num" w:pos="720"/>
+        </w:tabs>
+        <w:ind w:left="720" w:hanging="360"/>
+      </w:pPr>
+      <w:rPr>
+        <w:rFonts w:ascii="Symbol" w:hAnsi="Symbol" w:cs="Symbol" w:hint="default"/>
+        <w:rFonts w:cs="OpenSymbol"/>
+      </w:rPr>
+    </w:lvl>
+    <w:lvl w:ilvl="1">
+      <w:start w:val="1"/>
+      <w:numFmt w:val="bullet"/>
+      <w:lvlText w:val="◦"/>
+      <w:lvlJc w:val="left"/>
+      <w:pPr>
+        <w:tabs>
+          <w:tab w:val="num" w:pos="1080"/>
+        </w:tabs>
+        <w:ind w:left="1080" w:hanging="360"/>
+      </w:pPr>
+      <w:rPr>
+        <w:rFonts w:ascii="OpenSymbol" w:hAnsi="OpenSymbol" w:cs="OpenSymbol" w:hint="default"/>
+        <w:rFonts w:cs="OpenSymbol"/>
+      </w:rPr>
+    </w:lvl>
+    <w:lvl w:ilvl="2">
+      <w:start w:val="1"/>
+      <w:numFmt w:val="bullet"/>
+      <w:lvlText w:val="▪"/>
+      <w:lvlJc w:val="left"/>
+      <w:pPr>
+        <w:tabs>
+          <w:tab w:val="num" w:pos="1440"/>
+        </w:tabs>
+        <w:ind w:left="1440" w:hanging="360"/>
+      </w:pPr>
+      <w:rPr>
+        <w:rFonts w:ascii="OpenSymbol" w:hAnsi="OpenSymbol" w:cs="OpenSymbol" w:hint="default"/>
+        <w:rFonts w:cs="OpenSymbol"/>
+      </w:rPr>
+    </w:lvl>
+    <w:lvl w:ilvl="3">
+      <w:start w:val="1"/>
+      <w:numFmt w:val="bullet"/>
+      <w:lvlText w:val=""/>
+      <w:lvlJc w:val="left"/>
+      <w:pPr>
+        <w:tabs>
+          <w:tab w:val="num" w:pos="1800"/>
+        </w:tabs>
+        <w:ind w:left="1800" w:hanging="360"/>
+      </w:pPr>
+      <w:rPr>
+        <w:rFonts w:ascii="Symbol" w:hAnsi="Symbol" w:cs="Symbol" w:hint="default"/>
+        <w:rFonts w:cs="OpenSymbol"/>
+      </w:rPr>
+    </w:lvl>
+    <w:lvl w:ilvl="4">
+      <w:start w:val="1"/>
+      <w:numFmt w:val="bullet"/>
+      <w:lvlText w:val="◦"/>
+      <w:lvlJc w:val="left"/>
+      <w:pPr>
+        <w:tabs>
+          <w:tab w:val="num" w:pos="2160"/>
+        </w:tabs>
+        <w:ind w:left="2160" w:hanging="360"/>
+      </w:pPr>
+      <w:rPr>
+        <w:rFonts w:ascii="OpenSymbol" w:hAnsi="OpenSymbol" w:cs="OpenSymbol" w:hint="default"/>
+        <w:rFonts w:cs="OpenSymbol"/>
+      </w:rPr>
+    </w:lvl>
+    <w:lvl w:ilvl="5">
+      <w:start w:val="1"/>
+      <w:numFmt w:val="bullet"/>
+      <w:lvlText w:val="▪"/>
+      <w:lvlJc w:val="left"/>
+      <w:pPr>
+        <w:tabs>
+          <w:tab w:val="num" w:pos="2520"/>
+        </w:tabs>
+        <w:ind w:left="2520" w:hanging="360"/>
+      </w:pPr>
+      <w:rPr>
+        <w:rFonts w:ascii="OpenSymbol" w:hAnsi="OpenSymbol" w:cs="OpenSymbol" w:hint="default"/>
+        <w:rFonts w:cs="OpenSymbol"/>
+      </w:rPr>
+    </w:lvl>
+    <w:lvl w:ilvl="6">
+      <w:start w:val="1"/>
+      <w:numFmt w:val="bullet"/>
+      <w:lvlText w:val=""/>
+      <w:lvlJc w:val="left"/>
+      <w:pPr>
+        <w:tabs>
+          <w:tab w:val="num" w:pos="2880"/>
+        </w:tabs>
+        <w:ind w:left="2880" w:hanging="360"/>
+      </w:pPr>
+      <w:rPr>
+        <w:rFonts w:ascii="Symbol" w:hAnsi="Symbol" w:cs="Symbol" w:hint="default"/>
+        <w:rFonts w:cs="OpenSymbol"/>
+      </w:rPr>
+    </w:lvl>
+    <w:lvl w:ilvl="7">
+      <w:start w:val="1"/>
+      <w:numFmt w:val="bullet"/>
+      <w:lvlText w:val="◦"/>
+      <w:lvlJc w:val="left"/>
+      <w:pPr>
+        <w:tabs>
+          <w:tab w:val="num" w:pos="3240"/>
+        </w:tabs>
+        <w:ind w:left="3240" w:hanging="360"/>
+      </w:pPr>
+      <w:rPr>
+        <w:rFonts w:ascii="OpenSymbol" w:hAnsi="OpenSymbol" w:cs="OpenSymbol" w:hint="default"/>
+        <w:rFonts w:cs="OpenSymbol"/>
+      </w:rPr>
+    </w:lvl>
+    <w:lvl w:ilvl="8">
+      <w:start w:val="1"/>
+      <w:numFmt w:val="bullet"/>
+      <w:lvlText w:val="▪"/>
+      <w:lvlJc w:val="left"/>
+      <w:pPr>
+        <w:tabs>
+          <w:tab w:val="num" w:pos="3600"/>
+        </w:tabs>
+        <w:ind w:left="3600" w:hanging="360"/>
+      </w:pPr>
+      <w:rPr>
+        <w:rFonts w:ascii="OpenSymbol" w:hAnsi="OpenSymbol" w:cs="OpenSymbol" w:hint="default"/>
+        <w:rFonts w:cs="OpenSymbol"/>
+      </w:rPr>
+    </w:lvl>
+  </w:abstractNum>
+  <w:abstractNum w:abstractNumId="15">
     <w:lvl w:ilvl="0">
       <w:start w:val="1"/>
       <w:numFmt w:val="none"/>
@@ -5717,6 +6995,21 @@
   <w:num w:numId="10">
     <w:abstractNumId w:val="10"/>
   </w:num>
+  <w:num w:numId="11">
+    <w:abstractNumId w:val="11"/>
+  </w:num>
+  <w:num w:numId="12">
+    <w:abstractNumId w:val="12"/>
+  </w:num>
+  <w:num w:numId="13">
+    <w:abstractNumId w:val="13"/>
+  </w:num>
+  <w:num w:numId="14">
+    <w:abstractNumId w:val="14"/>
+  </w:num>
+  <w:num w:numId="15">
+    <w:abstractNumId w:val="15"/>
+  </w:num>
 </w:numbering>
 </file>
 
@@ -5726,7 +7019,6 @@
     <w:rPrDefault>
       <w:rPr>
         <w:rFonts w:ascii="Calibri" w:hAnsi="Calibri" w:eastAsia="Calibri" w:cs="" w:asciiTheme="minorHAnsi" w:cstheme="minorBidi" w:eastAsiaTheme="minorHAnsi" w:hAnsiTheme="minorHAnsi"/>
-        <w:sz w:val="22"/>
         <w:szCs w:val="22"/>
         <w:lang w:val="it-IT" w:eastAsia="en-US" w:bidi="ar-SA"/>
       </w:rPr>
@@ -6273,6 +7565,11 @@
       <w:rFonts w:ascii="OpenSymbol" w:hAnsi="OpenSymbol" w:eastAsia="OpenSymbol" w:cs="OpenSymbol"/>
     </w:rPr>
   </w:style>
+  <w:style w:type="character" w:styleId="NumberingSymbols">
+    <w:name w:val="Numbering Symbols"/>
+    <w:qFormat/>
+    <w:rPr/>
+  </w:style>
   <w:style w:type="paragraph" w:styleId="Heading">
     <w:name w:val="Heading"/>
     <w:basedOn w:val="Normal"/>
@@ -6361,6 +7658,16 @@
       <w:spacing w:before="0" w:after="160"/>
       <w:ind w:left="720" w:hanging="0"/>
       <w:contextualSpacing/>
+    </w:pPr>
+    <w:rPr/>
+  </w:style>
+  <w:style w:type="paragraph" w:styleId="Quotations">
+    <w:name w:val="Quotations"/>
+    <w:basedOn w:val="Normal"/>
+    <w:qFormat/>
+    <w:pPr>
+      <w:spacing w:before="0" w:after="283"/>
+      <w:ind w:left="567" w:right="567" w:hanging="0"/>
     </w:pPr>
     <w:rPr/>
   </w:style>

</xml_diff>